<commit_message>
Updates prior to the status meeting today
</commit_message>
<xml_diff>
--- a/project_management/internal_meetings/2013/20130611_meeting_minutes.docx
+++ b/project_management/internal_meetings/2013/20130611_meeting_minutes.docx
@@ -2504,14 +2504,11 @@
         <w:jc w:val="left"/>
         <w:rPr>
           <w:rFonts w:ascii="Arial" w:hAnsi="Arial" w:cs="Arial"/>
-          <w:i/>
-        </w:rPr>
-      </w:pPr>
-      <w:commentRangeStart w:id="2"/>
-      <w:r>
-        <w:rPr>
-          <w:rFonts w:ascii="Arial" w:hAnsi="Arial" w:cs="Arial"/>
-          <w:i/>
+        </w:rPr>
+      </w:pPr>
+      <w:r>
+        <w:rPr>
+          <w:rFonts w:ascii="Arial" w:hAnsi="Arial" w:cs="Arial"/>
         </w:rPr>
         <w:t>Marina confirmed the fix for the issues with splitting large imports with no MAGE-TAB file included.</w:t>
       </w:r>
@@ -2525,36 +2522,43 @@
         <w:jc w:val="left"/>
         <w:rPr>
           <w:rFonts w:ascii="Arial" w:hAnsi="Arial" w:cs="Arial"/>
-          <w:i/>
-        </w:rPr>
-      </w:pPr>
-      <w:r>
-        <w:rPr>
-          <w:rFonts w:ascii="Arial" w:hAnsi="Arial" w:cs="Arial"/>
-          <w:i/>
+        </w:rPr>
+      </w:pPr>
+      <w:r>
+        <w:rPr>
+          <w:rFonts w:ascii="Arial" w:hAnsi="Arial" w:cs="Arial"/>
         </w:rPr>
         <w:t>The</w:t>
       </w:r>
       <w:r>
         <w:rPr>
           <w:rFonts w:ascii="Arial" w:hAnsi="Arial" w:cs="Arial"/>
-          <w:i/>
-        </w:rPr>
-        <w:t xml:space="preserve"> appscan </w:t>
-      </w:r>
-      <w:r>
-        <w:rPr>
-          <w:rFonts w:ascii="Arial" w:hAnsi="Arial" w:cs="Arial"/>
-          <w:i/>
-        </w:rPr>
-        <w:t>has been requested (</w:t>
+        </w:rPr>
+        <w:t xml:space="preserve"> </w:t>
+      </w:r>
+      <w:r>
+        <w:rPr>
+          <w:rFonts w:ascii="Arial" w:hAnsi="Arial" w:cs="Arial"/>
+        </w:rPr>
+        <w:t xml:space="preserve">Security team has been notified that they may proceed with the </w:t>
+      </w:r>
+      <w:r>
+        <w:rPr>
+          <w:rFonts w:ascii="Arial" w:hAnsi="Arial" w:cs="Arial"/>
+        </w:rPr>
+        <w:t xml:space="preserve">appscan </w:t>
+      </w:r>
+      <w:r>
+        <w:rPr>
+          <w:rFonts w:ascii="Arial" w:hAnsi="Arial" w:cs="Arial"/>
+        </w:rPr>
+        <w:t>(</w:t>
       </w:r>
       <w:hyperlink r:id="rId13" w:history="1">
         <w:r>
           <w:rPr>
             <w:rStyle w:val="Hyperlink"/>
             <w:rFonts w:ascii="Arial" w:hAnsi="Arial"/>
-            <w:i/>
             <w:color w:val="1155CC"/>
           </w:rPr>
           <w:t>TASKMGT-5914</w:t>
@@ -2563,42 +2567,24 @@
       <w:r>
         <w:rPr>
           <w:rFonts w:ascii="Arial" w:hAnsi="Arial"/>
-          <w:i/>
         </w:rPr>
         <w:t>)</w:t>
       </w:r>
       <w:r>
         <w:rPr>
           <w:rFonts w:ascii="Arial" w:hAnsi="Arial"/>
-          <w:i/>
         </w:rPr>
         <w:t xml:space="preserve"> </w:t>
       </w:r>
       <w:r>
         <w:rPr>
           <w:rFonts w:ascii="Arial" w:hAnsi="Arial"/>
-          <w:i/>
-        </w:rPr>
-        <w:t xml:space="preserve">and is queued </w:t>
+        </w:rPr>
+        <w:t>when ready</w:t>
       </w:r>
       <w:r>
         <w:rPr>
           <w:rFonts w:ascii="Arial" w:hAnsi="Arial"/>
-          <w:i/>
-        </w:rPr>
-        <w:t xml:space="preserve">for </w:t>
-      </w:r>
-      <w:r>
-        <w:rPr>
-          <w:rFonts w:ascii="Arial" w:hAnsi="Arial"/>
-          <w:i/>
-        </w:rPr>
-        <w:t>when the release candidate is deployed</w:t>
-      </w:r>
-      <w:r>
-        <w:rPr>
-          <w:rFonts w:ascii="Arial" w:hAnsi="Arial"/>
-          <w:i/>
         </w:rPr>
         <w:t>.</w:t>
       </w:r>
@@ -2618,14 +2604,18 @@
       <w:r>
         <w:rPr>
           <w:rFonts w:ascii="Arial" w:hAnsi="Arial"/>
-          <w:i/>
-        </w:rPr>
-        <w:t>28</w:t>
+        </w:rPr>
+        <w:t>2</w:t>
       </w:r>
       <w:r>
         <w:rPr>
           <w:rFonts w:ascii="Arial" w:hAnsi="Arial"/>
-          <w:i/>
+        </w:rPr>
+        <w:t>4</w:t>
+      </w:r>
+      <w:r>
+        <w:rPr>
+          <w:rFonts w:ascii="Arial" w:hAnsi="Arial"/>
           <w:vertAlign w:val="superscript"/>
         </w:rPr>
         <w:t>th</w:t>
@@ -2633,12 +2623,22 @@
       <w:r>
         <w:rPr>
           <w:rFonts w:ascii="Arial" w:hAnsi="Arial"/>
-          <w:i/>
-        </w:rPr>
-        <w:t xml:space="preserve"> on the Queue, with 5 active ahead</w:t>
+        </w:rPr>
+        <w:t xml:space="preserve"> on the Queue, with 2</w:t>
+      </w:r>
+      <w:r>
+        <w:rPr>
+          <w:rFonts w:ascii="Arial" w:hAnsi="Arial"/>
+        </w:rPr>
+        <w:t xml:space="preserve"> active ahead</w:t>
+      </w:r>
+      <w:r>
+        <w:rPr>
+          <w:rFonts w:ascii="Arial" w:hAnsi="Arial"/>
+        </w:rPr>
+        <w:t>.</w:t>
       </w:r>
     </w:p>
-    <w:commentRangeEnd w:id="2"/>
     <w:p>
       <w:pPr>
         <w:numPr>
@@ -2653,12 +2653,6 @@
       </w:pPr>
       <w:r>
         <w:rPr>
-          <w:rStyle w:val="CommentReference"/>
-        </w:rPr>
-        <w:commentReference w:id="2"/>
-      </w:r>
-      <w:r>
-        <w:rPr>
           <w:rFonts w:ascii="Arial" w:hAnsi="Arial" w:cs="Arial"/>
         </w:rPr>
         <w:t>For t</w:t>
@@ -2668,6 +2662,969 @@
           <w:rFonts w:ascii="Arial" w:hAnsi="Arial" w:cs="Arial"/>
         </w:rPr>
         <w:t xml:space="preserve">he </w:t>
+      </w:r>
+      <w:hyperlink r:id="rId14" w:history="1">
+        <w:r>
+          <w:rPr>
+            <w:rStyle w:val="Hyperlink"/>
+            <w:rFonts w:ascii="Arial" w:hAnsi="Arial" w:cs="Arial"/>
+          </w:rPr>
+          <w:t>current iteration</w:t>
+        </w:r>
+      </w:hyperlink>
+      <w:r>
+        <w:rPr>
+          <w:rFonts w:ascii="Arial" w:hAnsi="Arial" w:cs="Arial"/>
+        </w:rPr>
+        <w:t>:</w:t>
+      </w:r>
+    </w:p>
+    <w:p>
+      <w:pPr>
+        <w:numPr>
+          <w:ilvl w:val="3"/>
+          <w:numId w:val="3"/>
+        </w:numPr>
+        <w:jc w:val="left"/>
+        <w:rPr>
+          <w:rFonts w:ascii="Arial" w:hAnsi="Arial" w:cs="Arial"/>
+          <w:i/>
+        </w:rPr>
+      </w:pPr>
+      <w:r>
+        <w:rPr>
+          <w:rFonts w:ascii="Arial" w:hAnsi="Arial" w:cs="Arial"/>
+        </w:rPr>
+        <w:t>Winston c</w:t>
+      </w:r>
+      <w:r>
+        <w:rPr>
+          <w:rFonts w:ascii="Arial" w:hAnsi="Arial" w:cs="Arial"/>
+        </w:rPr>
+        <w:t>onfirm</w:t>
+      </w:r>
+      <w:r>
+        <w:rPr>
+          <w:rFonts w:ascii="Arial" w:hAnsi="Arial" w:cs="Arial"/>
+        </w:rPr>
+        <w:t>ed</w:t>
+      </w:r>
+      <w:r>
+        <w:rPr>
+          <w:rFonts w:ascii="Arial" w:hAnsi="Arial" w:cs="Arial"/>
+        </w:rPr>
+        <w:t xml:space="preserve"> that </w:t>
+      </w:r>
+      <w:r>
+        <w:rPr>
+          <w:rFonts w:ascii="Arial" w:hAnsi="Arial" w:cs="Arial"/>
+        </w:rPr>
+        <w:t xml:space="preserve">the 2.5.1 </w:t>
+      </w:r>
+      <w:r>
+        <w:rPr>
+          <w:rFonts w:ascii="Arial" w:hAnsi="Arial" w:cs="Arial"/>
+        </w:rPr>
+        <w:t xml:space="preserve">installer will upgrade </w:t>
+      </w:r>
+      <w:r>
+        <w:rPr>
+          <w:rFonts w:ascii="Arial" w:hAnsi="Arial" w:cs="Arial"/>
+        </w:rPr>
+        <w:t xml:space="preserve">the </w:t>
+      </w:r>
+      <w:r>
+        <w:rPr>
+          <w:rFonts w:ascii="Arial" w:hAnsi="Arial" w:cs="Arial"/>
+        </w:rPr>
+        <w:t>DB appropriately</w:t>
+      </w:r>
+      <w:r>
+        <w:rPr>
+          <w:rFonts w:ascii="Arial" w:hAnsi="Arial" w:cs="Arial"/>
+        </w:rPr>
+        <w:t>, so he r</w:t>
+      </w:r>
+      <w:r>
+        <w:rPr>
+          <w:rFonts w:ascii="Arial" w:hAnsi="Arial" w:cs="Arial"/>
+        </w:rPr>
+        <w:t>emove</w:t>
+      </w:r>
+      <w:r>
+        <w:rPr>
+          <w:rFonts w:ascii="Arial" w:hAnsi="Arial" w:cs="Arial"/>
+        </w:rPr>
+        <w:t>d</w:t>
+      </w:r>
+      <w:r>
+        <w:rPr>
+          <w:rFonts w:ascii="Arial" w:hAnsi="Arial" w:cs="Arial"/>
+        </w:rPr>
+        <w:t xml:space="preserve"> the build target for the upgrader </w:t>
+      </w:r>
+      <w:r>
+        <w:rPr>
+          <w:rFonts w:ascii="Arial" w:hAnsi="Arial" w:cs="Arial"/>
+        </w:rPr>
+        <w:t>after c</w:t>
+      </w:r>
+      <w:r>
+        <w:rPr>
+          <w:rFonts w:ascii="Arial" w:hAnsi="Arial" w:cs="Arial"/>
+        </w:rPr>
+        <w:t>onfirm</w:t>
+      </w:r>
+      <w:r>
+        <w:rPr>
+          <w:rFonts w:ascii="Arial" w:hAnsi="Arial" w:cs="Arial"/>
+        </w:rPr>
+        <w:t>ing</w:t>
+      </w:r>
+      <w:r>
+        <w:rPr>
+          <w:rFonts w:ascii="Arial" w:hAnsi="Arial" w:cs="Arial"/>
+        </w:rPr>
+        <w:t xml:space="preserve"> that the documentation </w:t>
+      </w:r>
+      <w:r>
+        <w:rPr>
+          <w:rFonts w:ascii="Arial" w:hAnsi="Arial" w:cs="Arial"/>
+        </w:rPr>
+        <w:t>does not refer to the upgrader.</w:t>
+      </w:r>
+      <w:bookmarkStart w:id="2" w:name="_GoBack"/>
+      <w:bookmarkEnd w:id="2"/>
+    </w:p>
+    <w:p>
+      <w:pPr>
+        <w:numPr>
+          <w:ilvl w:val="3"/>
+          <w:numId w:val="3"/>
+        </w:numPr>
+        <w:jc w:val="left"/>
+        <w:rPr>
+          <w:rFonts w:ascii="Arial" w:hAnsi="Arial" w:cs="Arial"/>
+          <w:i/>
+        </w:rPr>
+      </w:pPr>
+      <w:r>
+        <w:rPr>
+          <w:rFonts w:ascii="Arial" w:hAnsi="Arial" w:cs="Arial"/>
+        </w:rPr>
+        <w:t>This week Winston will:</w:t>
+      </w:r>
+    </w:p>
+    <w:p>
+      <w:pPr>
+        <w:numPr>
+          <w:ilvl w:val="4"/>
+          <w:numId w:val="3"/>
+        </w:numPr>
+        <w:jc w:val="left"/>
+        <w:rPr>
+          <w:rFonts w:ascii="Arial" w:hAnsi="Arial" w:cs="Arial"/>
+          <w:i/>
+        </w:rPr>
+      </w:pPr>
+      <w:r>
+        <w:rPr>
+          <w:rFonts w:ascii="Arial" w:hAnsi="Arial" w:cs="Arial"/>
+        </w:rPr>
+        <w:t xml:space="preserve">Investigate/plan </w:t>
+      </w:r>
+      <w:r>
+        <w:rPr>
+          <w:rFonts w:ascii="Arial" w:hAnsi="Arial" w:cs="Arial"/>
+        </w:rPr>
+        <w:t xml:space="preserve">the </w:t>
+      </w:r>
+      <w:r>
+        <w:rPr>
+          <w:rFonts w:ascii="Arial" w:hAnsi="Arial" w:cs="Arial"/>
+        </w:rPr>
+        <w:t>CSM/UPT upgrade</w:t>
+      </w:r>
+    </w:p>
+    <w:p>
+      <w:pPr>
+        <w:numPr>
+          <w:ilvl w:val="4"/>
+          <w:numId w:val="3"/>
+        </w:numPr>
+        <w:jc w:val="left"/>
+        <w:rPr>
+          <w:rFonts w:ascii="Arial" w:hAnsi="Arial" w:cs="Arial"/>
+          <w:i/>
+        </w:rPr>
+      </w:pPr>
+      <w:r>
+        <w:rPr>
+          <w:rFonts w:ascii="Arial" w:hAnsi="Arial" w:cs="Arial"/>
+        </w:rPr>
+        <w:t xml:space="preserve">Investigate/plan </w:t>
+      </w:r>
+      <w:r>
+        <w:rPr>
+          <w:rFonts w:ascii="Arial" w:hAnsi="Arial" w:cs="Arial"/>
+        </w:rPr>
+        <w:t xml:space="preserve">the </w:t>
+      </w:r>
+      <w:r>
+        <w:rPr>
+          <w:rFonts w:ascii="Arial" w:hAnsi="Arial" w:cs="Arial"/>
+        </w:rPr>
+        <w:t xml:space="preserve">move from </w:t>
+      </w:r>
+      <w:r>
+        <w:rPr>
+          <w:rFonts w:ascii="Arial" w:hAnsi="Arial" w:cs="Arial"/>
+        </w:rPr>
+        <w:t xml:space="preserve">the </w:t>
+      </w:r>
+      <w:r>
+        <w:rPr>
+          <w:rFonts w:ascii="Arial" w:hAnsi="Arial" w:cs="Arial"/>
+        </w:rPr>
+        <w:t xml:space="preserve">DB to </w:t>
+      </w:r>
+      <w:r>
+        <w:rPr>
+          <w:rFonts w:ascii="Arial" w:hAnsi="Arial" w:cs="Arial"/>
+        </w:rPr>
+        <w:t xml:space="preserve">the </w:t>
+      </w:r>
+      <w:r>
+        <w:rPr>
+          <w:rFonts w:ascii="Arial" w:hAnsi="Arial" w:cs="Arial"/>
+        </w:rPr>
+        <w:t>file system</w:t>
+      </w:r>
+    </w:p>
+    <w:p>
+      <w:pPr>
+        <w:numPr>
+          <w:ilvl w:val="2"/>
+          <w:numId w:val="3"/>
+        </w:numPr>
+        <w:jc w:val="left"/>
+        <w:rPr>
+          <w:rFonts w:ascii="Arial" w:hAnsi="Arial" w:cs="Arial"/>
+          <w:i/>
+        </w:rPr>
+      </w:pPr>
+      <w:r>
+        <w:rPr>
+          <w:rFonts w:ascii="Arial" w:hAnsi="Arial" w:cs="Arial"/>
+        </w:rPr>
+        <w:t>2.5.2</w:t>
+      </w:r>
+      <w:r>
+        <w:rPr>
+          <w:rFonts w:ascii="Arial" w:hAnsi="Arial" w:cs="Arial"/>
+        </w:rPr>
+        <w:t xml:space="preserve"> Release</w:t>
+      </w:r>
+    </w:p>
+    <w:p>
+      <w:pPr>
+        <w:numPr>
+          <w:ilvl w:val="3"/>
+          <w:numId w:val="3"/>
+        </w:numPr>
+        <w:jc w:val="left"/>
+        <w:rPr>
+          <w:rFonts w:ascii="Arial" w:hAnsi="Arial" w:cs="Arial"/>
+          <w:i/>
+        </w:rPr>
+      </w:pPr>
+      <w:r>
+        <w:rPr>
+          <w:rFonts w:ascii="Arial" w:hAnsi="Arial" w:cs="Arial"/>
+        </w:rPr>
+        <w:t>Focus on C&amp;A review</w:t>
+      </w:r>
+    </w:p>
+    <w:p>
+      <w:pPr>
+        <w:numPr>
+          <w:ilvl w:val="4"/>
+          <w:numId w:val="3"/>
+        </w:numPr>
+        <w:jc w:val="left"/>
+        <w:rPr>
+          <w:rFonts w:ascii="Arial" w:hAnsi="Arial" w:cs="Arial"/>
+          <w:i/>
+        </w:rPr>
+      </w:pPr>
+      <w:r>
+        <w:rPr>
+          <w:rFonts w:ascii="Arial" w:hAnsi="Arial" w:cs="Arial"/>
+        </w:rPr>
+        <w:t>P</w:t>
+      </w:r>
+      <w:r>
+        <w:rPr>
+          <w:rFonts w:ascii="Arial" w:hAnsi="Arial" w:cs="Arial"/>
+        </w:rPr>
+        <w:t xml:space="preserve">rior documentation </w:t>
+      </w:r>
+    </w:p>
+    <w:p>
+      <w:pPr>
+        <w:numPr>
+          <w:ilvl w:val="5"/>
+          <w:numId w:val="3"/>
+        </w:numPr>
+        <w:jc w:val="left"/>
+        <w:rPr>
+          <w:rFonts w:ascii="Arial" w:hAnsi="Arial" w:cs="Arial"/>
+          <w:i/>
+        </w:rPr>
+      </w:pPr>
+      <w:r>
+        <w:rPr>
+          <w:rFonts w:ascii="Arial" w:hAnsi="Arial" w:cs="Arial"/>
+        </w:rPr>
+        <w:t xml:space="preserve">Following </w:t>
+      </w:r>
+      <w:r>
+        <w:rPr>
+          <w:rFonts w:ascii="Arial" w:hAnsi="Arial" w:cs="Arial"/>
+        </w:rPr>
+        <w:t>Maki</w:t>
+      </w:r>
+      <w:r>
+        <w:rPr>
+          <w:rFonts w:ascii="Arial" w:hAnsi="Arial" w:cs="Arial"/>
+        </w:rPr>
+        <w:t>’s tip, JJ located</w:t>
+      </w:r>
+      <w:r>
+        <w:rPr>
+          <w:rFonts w:ascii="Arial" w:hAnsi="Arial" w:cs="Arial"/>
+        </w:rPr>
+        <w:t xml:space="preserve"> </w:t>
+      </w:r>
+      <w:r>
+        <w:rPr>
+          <w:rFonts w:ascii="Arial" w:hAnsi="Arial" w:cs="Arial"/>
+        </w:rPr>
+        <w:t>the documentation</w:t>
+      </w:r>
+      <w:r>
+        <w:rPr>
+          <w:rFonts w:ascii="Arial" w:hAnsi="Arial" w:cs="Arial"/>
+        </w:rPr>
+        <w:t xml:space="preserve"> </w:t>
+      </w:r>
+      <w:r>
+        <w:rPr>
+          <w:rFonts w:ascii="Arial" w:hAnsi="Arial" w:cs="Arial"/>
+        </w:rPr>
+        <w:t>she received on the</w:t>
+      </w:r>
+      <w:r>
+        <w:rPr>
+          <w:rFonts w:ascii="Arial" w:hAnsi="Arial" w:cs="Arial"/>
+        </w:rPr>
+        <w:t xml:space="preserve"> shared drive: </w:t>
+      </w:r>
+      <w:r>
+        <w:rPr>
+          <w:rFonts w:ascii="Arial" w:hAnsi="Arial" w:cs="Arial"/>
+        </w:rPr>
+        <w:t>\\ncifs-p089.nci.nih.gov &gt; NCICB &gt; caArray &gt; caArray-FISMA_security</w:t>
+      </w:r>
+      <w:r>
+        <w:rPr>
+          <w:rFonts w:ascii="Arial" w:hAnsi="Arial" w:cs="Arial"/>
+        </w:rPr>
+        <w:t xml:space="preserve">  </w:t>
+      </w:r>
+    </w:p>
+    <w:p>
+      <w:pPr>
+        <w:numPr>
+          <w:ilvl w:val="5"/>
+          <w:numId w:val="3"/>
+        </w:numPr>
+        <w:jc w:val="left"/>
+        <w:rPr>
+          <w:rFonts w:ascii="Arial" w:hAnsi="Arial" w:cs="Arial"/>
+          <w:i/>
+        </w:rPr>
+      </w:pPr>
+      <w:r>
+        <w:rPr>
+          <w:rFonts w:ascii="Arial" w:hAnsi="Arial" w:cs="Arial"/>
+        </w:rPr>
+        <w:t>Maki noted that the documentation</w:t>
+      </w:r>
+      <w:r>
+        <w:rPr>
+          <w:rFonts w:ascii="Arial" w:hAnsi="Arial" w:cs="Arial"/>
+        </w:rPr>
+        <w:t xml:space="preserve"> was partial, so she recommends we contact the original C&amp;A subcontractor or the Systems Team to obtain the full documentation.</w:t>
+      </w:r>
+      <w:r>
+        <w:rPr>
+          <w:rFonts w:ascii="Arial" w:hAnsi="Arial" w:cs="Arial"/>
+        </w:rPr>
+        <w:t xml:space="preserve">  Initial thoughts?</w:t>
+      </w:r>
+    </w:p>
+    <w:p>
+      <w:pPr>
+        <w:numPr>
+          <w:ilvl w:val="4"/>
+          <w:numId w:val="3"/>
+        </w:numPr>
+        <w:jc w:val="left"/>
+        <w:rPr>
+          <w:rFonts w:ascii="Arial" w:hAnsi="Arial" w:cs="Arial"/>
+          <w:i/>
+        </w:rPr>
+      </w:pPr>
+      <w:r>
+        <w:rPr>
+          <w:rFonts w:ascii="Arial" w:hAnsi="Arial" w:cs="Arial"/>
+        </w:rPr>
+        <w:t>Confirm</w:t>
+      </w:r>
+      <w:r>
+        <w:rPr>
+          <w:rFonts w:ascii="Arial" w:hAnsi="Arial" w:cs="Arial"/>
+        </w:rPr>
+        <w:t xml:space="preserve"> the FISMA POAM items</w:t>
+      </w:r>
+      <w:r>
+        <w:rPr>
+          <w:rFonts w:ascii="Arial" w:hAnsi="Arial" w:cs="Arial"/>
+        </w:rPr>
+        <w:t xml:space="preserve"> in Jira</w:t>
+      </w:r>
+    </w:p>
+    <w:p>
+      <w:pPr>
+        <w:numPr>
+          <w:ilvl w:val="5"/>
+          <w:numId w:val="3"/>
+        </w:numPr>
+        <w:jc w:val="left"/>
+        <w:rPr>
+          <w:rFonts w:ascii="Arial" w:hAnsi="Arial" w:cs="Arial"/>
+          <w:i/>
+        </w:rPr>
+      </w:pPr>
+      <w:r>
+        <w:rPr>
+          <w:rFonts w:ascii="Arial" w:hAnsi="Arial" w:cs="Arial"/>
+        </w:rPr>
+        <w:t>Maki confirmed that</w:t>
+      </w:r>
+      <w:r>
+        <w:rPr>
+          <w:rFonts w:ascii="Arial" w:hAnsi="Arial" w:cs="Arial"/>
+        </w:rPr>
+        <w:t xml:space="preserve"> </w:t>
+      </w:r>
+      <w:r>
+        <w:rPr>
+          <w:rFonts w:ascii="Arial" w:hAnsi="Arial" w:cs="Arial"/>
+        </w:rPr>
+        <w:t>the</w:t>
+      </w:r>
+      <w:r>
+        <w:rPr>
+          <w:rFonts w:ascii="Arial" w:hAnsi="Arial" w:cs="Arial"/>
+        </w:rPr>
+        <w:t xml:space="preserve"> issues Juli identified</w:t>
+      </w:r>
+      <w:r>
+        <w:rPr>
+          <w:rFonts w:ascii="Arial" w:hAnsi="Arial" w:cs="Arial"/>
+        </w:rPr>
+        <w:t xml:space="preserve"> stem from the C&amp;A findings.</w:t>
+      </w:r>
+    </w:p>
+    <w:p>
+      <w:pPr>
+        <w:numPr>
+          <w:ilvl w:val="5"/>
+          <w:numId w:val="3"/>
+        </w:numPr>
+        <w:jc w:val="left"/>
+        <w:rPr>
+          <w:rFonts w:ascii="Arial" w:hAnsi="Arial" w:cs="Arial"/>
+          <w:i/>
+        </w:rPr>
+      </w:pPr>
+      <w:r>
+        <w:rPr>
+          <w:rFonts w:ascii="Arial" w:hAnsi="Arial" w:cs="Arial"/>
+        </w:rPr>
+        <w:t xml:space="preserve">Mike will </w:t>
+      </w:r>
+      <w:r>
+        <w:rPr>
+          <w:rFonts w:ascii="Arial" w:hAnsi="Arial" w:cs="Arial"/>
+        </w:rPr>
+        <w:t xml:space="preserve">start </w:t>
+      </w:r>
+      <w:r>
+        <w:rPr>
+          <w:rFonts w:ascii="Arial" w:hAnsi="Arial" w:cs="Arial"/>
+        </w:rPr>
+        <w:t>m</w:t>
+      </w:r>
+      <w:r>
+        <w:rPr>
+          <w:rFonts w:ascii="Arial" w:hAnsi="Arial" w:cs="Arial"/>
+        </w:rPr>
+        <w:t>ap</w:t>
+      </w:r>
+      <w:r>
+        <w:rPr>
+          <w:rFonts w:ascii="Arial" w:hAnsi="Arial" w:cs="Arial"/>
+        </w:rPr>
+        <w:t>ping the</w:t>
+      </w:r>
+      <w:r>
+        <w:rPr>
+          <w:rFonts w:ascii="Arial" w:hAnsi="Arial" w:cs="Arial"/>
+        </w:rPr>
+        <w:t xml:space="preserve"> documentation to the items</w:t>
+      </w:r>
+      <w:r>
+        <w:rPr>
+          <w:rFonts w:ascii="Arial" w:hAnsi="Arial" w:cs="Arial"/>
+        </w:rPr>
+        <w:t xml:space="preserve"> in Jira</w:t>
+      </w:r>
+      <w:r>
+        <w:rPr>
+          <w:rFonts w:ascii="Arial" w:hAnsi="Arial" w:cs="Arial"/>
+        </w:rPr>
+        <w:t xml:space="preserve"> to get more specificity around the requirements</w:t>
+      </w:r>
+      <w:r>
+        <w:rPr>
+          <w:rFonts w:ascii="Arial" w:hAnsi="Arial" w:cs="Arial"/>
+        </w:rPr>
+        <w:t>.</w:t>
+      </w:r>
+    </w:p>
+    <w:p>
+      <w:pPr>
+        <w:numPr>
+          <w:ilvl w:val="1"/>
+          <w:numId w:val="3"/>
+        </w:numPr>
+        <w:jc w:val="left"/>
+        <w:rPr>
+          <w:rFonts w:ascii="Arial" w:hAnsi="Arial" w:cs="Arial"/>
+        </w:rPr>
+      </w:pPr>
+      <w:r>
+        <w:rPr>
+          <w:rFonts w:ascii="Arial" w:hAnsi="Arial" w:cs="Arial"/>
+        </w:rPr>
+        <w:t>caIntegrator:</w:t>
+      </w:r>
+    </w:p>
+    <w:p>
+      <w:pPr>
+        <w:numPr>
+          <w:ilvl w:val="2"/>
+          <w:numId w:val="3"/>
+        </w:numPr>
+        <w:jc w:val="left"/>
+        <w:rPr>
+          <w:rFonts w:ascii="Arial" w:hAnsi="Arial" w:cs="Arial"/>
+        </w:rPr>
+      </w:pPr>
+      <w:r>
+        <w:rPr>
+          <w:rFonts w:ascii="Arial" w:hAnsi="Arial" w:cs="Arial"/>
+        </w:rPr>
+        <w:t xml:space="preserve">QA </w:t>
+      </w:r>
+      <w:r>
+        <w:rPr>
+          <w:rFonts w:ascii="Arial" w:hAnsi="Arial" w:cs="Arial"/>
+        </w:rPr>
+        <w:t>T</w:t>
+      </w:r>
+      <w:r>
+        <w:rPr>
+          <w:rFonts w:ascii="Arial" w:hAnsi="Arial" w:cs="Arial"/>
+        </w:rPr>
+        <w:t xml:space="preserve">esting </w:t>
+      </w:r>
+    </w:p>
+    <w:p>
+      <w:pPr>
+        <w:numPr>
+          <w:ilvl w:val="3"/>
+          <w:numId w:val="3"/>
+        </w:numPr>
+        <w:jc w:val="left"/>
+        <w:rPr>
+          <w:rFonts w:ascii="Arial" w:hAnsi="Arial" w:cs="Arial"/>
+        </w:rPr>
+      </w:pPr>
+      <w:r>
+        <w:rPr>
+          <w:rFonts w:ascii="Arial" w:hAnsi="Arial" w:cs="Arial"/>
+        </w:rPr>
+        <w:t>Deployed 1.4.1 RC2 last week.</w:t>
+      </w:r>
+    </w:p>
+    <w:p>
+      <w:pPr>
+        <w:numPr>
+          <w:ilvl w:val="3"/>
+          <w:numId w:val="3"/>
+        </w:numPr>
+        <w:jc w:val="left"/>
+        <w:rPr>
+          <w:rFonts w:ascii="Arial" w:hAnsi="Arial" w:cs="Arial"/>
+        </w:rPr>
+      </w:pPr>
+      <w:r>
+        <w:rPr>
+          <w:rFonts w:ascii="Arial" w:hAnsi="Arial" w:cs="Arial"/>
+        </w:rPr>
+        <w:t>102</w:t>
+      </w:r>
+      <w:r>
+        <w:rPr>
+          <w:rFonts w:ascii="Arial" w:hAnsi="Arial" w:cs="Arial"/>
+        </w:rPr>
+        <w:t>/</w:t>
+      </w:r>
+      <w:r>
+        <w:rPr>
+          <w:rFonts w:ascii="Arial" w:hAnsi="Arial" w:cs="Arial"/>
+        </w:rPr>
+        <w:t>109</w:t>
+      </w:r>
+      <w:r>
+        <w:rPr>
+          <w:rFonts w:ascii="Arial" w:hAnsi="Arial" w:cs="Arial"/>
+        </w:rPr>
+        <w:t xml:space="preserve"> r</w:t>
+      </w:r>
+      <w:r>
+        <w:rPr>
+          <w:rFonts w:ascii="Arial" w:hAnsi="Arial" w:cs="Arial"/>
+        </w:rPr>
+        <w:t xml:space="preserve">egression tests </w:t>
+      </w:r>
+      <w:r>
+        <w:rPr>
+          <w:rFonts w:ascii="Arial" w:hAnsi="Arial" w:cs="Arial"/>
+        </w:rPr>
+        <w:t>complete</w:t>
+      </w:r>
+      <w:r>
+        <w:rPr>
+          <w:rFonts w:ascii="Arial" w:hAnsi="Arial" w:cs="Arial"/>
+        </w:rPr>
+        <w:t>d</w:t>
+      </w:r>
+      <w:r>
+        <w:rPr>
+          <w:rFonts w:ascii="Arial" w:hAnsi="Arial" w:cs="Arial"/>
+        </w:rPr>
+        <w:t>.</w:t>
+      </w:r>
+      <w:r>
+        <w:rPr>
+          <w:rFonts w:ascii="Arial" w:hAnsi="Arial" w:cs="Arial"/>
+        </w:rPr>
+        <w:t xml:space="preserve"> </w:t>
+      </w:r>
+    </w:p>
+    <w:p>
+      <w:pPr>
+        <w:numPr>
+          <w:ilvl w:val="4"/>
+          <w:numId w:val="3"/>
+        </w:numPr>
+        <w:jc w:val="left"/>
+        <w:rPr>
+          <w:rFonts w:ascii="Arial" w:hAnsi="Arial" w:cs="Arial"/>
+        </w:rPr>
+      </w:pPr>
+      <w:r>
+        <w:rPr>
+          <w:rFonts w:ascii="Arial" w:hAnsi="Arial" w:cs="Arial"/>
+        </w:rPr>
+        <w:lastRenderedPageBreak/>
+        <w:t xml:space="preserve">Remaining: </w:t>
+      </w:r>
+      <w:r>
+        <w:rPr>
+          <w:rFonts w:ascii="Arial" w:hAnsi="Arial" w:cs="Arial"/>
+        </w:rPr>
+        <w:t>SSO tests, Installation tests</w:t>
+      </w:r>
+      <w:r>
+        <w:rPr>
+          <w:rFonts w:ascii="Arial" w:hAnsi="Arial" w:cs="Arial"/>
+        </w:rPr>
+        <w:t>, and a small number of</w:t>
+      </w:r>
+      <w:r>
+        <w:rPr>
+          <w:rFonts w:ascii="Arial" w:hAnsi="Arial" w:cs="Arial"/>
+        </w:rPr>
+        <w:t xml:space="preserve"> functional tests.</w:t>
+      </w:r>
+    </w:p>
+    <w:p>
+      <w:pPr>
+        <w:numPr>
+          <w:ilvl w:val="4"/>
+          <w:numId w:val="3"/>
+        </w:numPr>
+        <w:jc w:val="left"/>
+        <w:rPr>
+          <w:rFonts w:ascii="Arial" w:hAnsi="Arial" w:cs="Arial"/>
+        </w:rPr>
+      </w:pPr>
+      <w:r>
+        <w:rPr>
+          <w:rFonts w:ascii="Arial" w:hAnsi="Arial" w:cs="Arial"/>
+        </w:rPr>
+        <w:t>Marina expects to complete testing on the QA tier in the next day or two.</w:t>
+      </w:r>
+    </w:p>
+    <w:p>
+      <w:pPr>
+        <w:numPr>
+          <w:ilvl w:val="4"/>
+          <w:numId w:val="3"/>
+        </w:numPr>
+        <w:jc w:val="left"/>
+        <w:rPr>
+          <w:rFonts w:ascii="Arial" w:hAnsi="Arial" w:cs="Arial"/>
+        </w:rPr>
+      </w:pPr>
+      <w:r>
+        <w:rPr>
+          <w:rFonts w:ascii="Arial" w:hAnsi="Arial" w:cs="Arial"/>
+        </w:rPr>
+        <w:t>The</w:t>
+      </w:r>
+      <w:r>
+        <w:rPr>
+          <w:rFonts w:ascii="Arial" w:hAnsi="Arial" w:cs="Arial"/>
+        </w:rPr>
+        <w:t xml:space="preserve"> appscan </w:t>
+      </w:r>
+      <w:r>
+        <w:rPr>
+          <w:rFonts w:ascii="Arial" w:hAnsi="Arial" w:cs="Arial"/>
+        </w:rPr>
+        <w:t>has</w:t>
+      </w:r>
+      <w:r>
+        <w:rPr>
+          <w:rFonts w:ascii="Arial" w:hAnsi="Arial" w:cs="Arial"/>
+        </w:rPr>
+        <w:t xml:space="preserve"> be</w:t>
+      </w:r>
+      <w:r>
+        <w:rPr>
+          <w:rFonts w:ascii="Arial" w:hAnsi="Arial" w:cs="Arial"/>
+        </w:rPr>
+        <w:t>en</w:t>
+      </w:r>
+      <w:r>
+        <w:rPr>
+          <w:rFonts w:ascii="Arial" w:hAnsi="Arial" w:cs="Arial"/>
+        </w:rPr>
+        <w:t xml:space="preserve"> requested </w:t>
+      </w:r>
+      <w:r>
+        <w:rPr>
+          <w:rFonts w:ascii="Arial" w:hAnsi="Arial" w:cs="Arial"/>
+        </w:rPr>
+        <w:t>and will be run after</w:t>
+      </w:r>
+      <w:r>
+        <w:rPr>
+          <w:rFonts w:ascii="Arial" w:hAnsi="Arial" w:cs="Arial"/>
+        </w:rPr>
+        <w:t xml:space="preserve"> Marina </w:t>
+      </w:r>
+      <w:r>
+        <w:rPr>
+          <w:rFonts w:ascii="Arial" w:hAnsi="Arial" w:cs="Arial"/>
+        </w:rPr>
+        <w:t>finishes testing</w:t>
+      </w:r>
+      <w:r>
+        <w:rPr>
+          <w:rFonts w:ascii="Arial" w:hAnsi="Arial" w:cs="Arial"/>
+        </w:rPr>
+        <w:t xml:space="preserve"> on the QA tier</w:t>
+      </w:r>
+      <w:r>
+        <w:rPr>
+          <w:rFonts w:ascii="Arial" w:hAnsi="Arial" w:cs="Arial"/>
+        </w:rPr>
+        <w:t>.</w:t>
+      </w:r>
+    </w:p>
+    <w:p>
+      <w:pPr>
+        <w:numPr>
+          <w:ilvl w:val="3"/>
+          <w:numId w:val="3"/>
+        </w:numPr>
+        <w:jc w:val="left"/>
+        <w:rPr>
+          <w:rFonts w:ascii="Arial" w:hAnsi="Arial" w:cs="Arial"/>
+        </w:rPr>
+      </w:pPr>
+      <w:r>
+        <w:rPr>
+          <w:rFonts w:ascii="Arial" w:hAnsi="Arial" w:cs="Arial"/>
+        </w:rPr>
+        <w:t>Testing</w:t>
+      </w:r>
+      <w:r>
+        <w:rPr>
+          <w:rFonts w:ascii="Arial" w:hAnsi="Arial" w:cs="Arial"/>
+        </w:rPr>
+        <w:t xml:space="preserve"> </w:t>
+      </w:r>
+      <w:r>
+        <w:rPr>
+          <w:rFonts w:ascii="Arial" w:hAnsi="Arial" w:cs="Arial"/>
+        </w:rPr>
+        <w:t>the new issues from the release notes</w:t>
+      </w:r>
+      <w:r>
+        <w:rPr>
+          <w:rFonts w:ascii="Arial" w:hAnsi="Arial" w:cs="Arial"/>
+        </w:rPr>
+        <w:t xml:space="preserve"> completed successfully</w:t>
+      </w:r>
+      <w:r>
+        <w:rPr>
+          <w:rFonts w:ascii="Arial" w:hAnsi="Arial" w:cs="Arial"/>
+        </w:rPr>
+        <w:t>.</w:t>
+      </w:r>
+    </w:p>
+    <w:p>
+      <w:pPr>
+        <w:numPr>
+          <w:ilvl w:val="2"/>
+          <w:numId w:val="3"/>
+        </w:numPr>
+        <w:jc w:val="left"/>
+        <w:rPr>
+          <w:rFonts w:ascii="Arial" w:hAnsi="Arial" w:cs="Arial"/>
+        </w:rPr>
+      </w:pPr>
+      <w:r>
+        <w:rPr>
+          <w:rFonts w:ascii="Arial" w:hAnsi="Arial" w:cs="Arial"/>
+        </w:rPr>
+        <w:t>Mike completed the automated</w:t>
+      </w:r>
+      <w:r>
+        <w:rPr>
+          <w:rFonts w:ascii="Arial" w:hAnsi="Arial" w:cs="Arial"/>
+        </w:rPr>
+        <w:t xml:space="preserve"> </w:t>
+      </w:r>
+      <w:r>
+        <w:rPr>
+          <w:rFonts w:ascii="Arial" w:hAnsi="Arial" w:cs="Arial"/>
+        </w:rPr>
+        <w:t>portion of</w:t>
+      </w:r>
+      <w:r>
+        <w:rPr>
+          <w:rFonts w:ascii="Arial" w:hAnsi="Arial" w:cs="Arial"/>
+        </w:rPr>
+        <w:t xml:space="preserve"> the </w:t>
+      </w:r>
+      <w:r>
+        <w:rPr>
+          <w:rFonts w:ascii="Arial" w:hAnsi="Arial" w:cs="Arial"/>
+        </w:rPr>
+        <w:t xml:space="preserve">Section 508 scan </w:t>
+      </w:r>
+      <w:r>
+        <w:rPr>
+          <w:rFonts w:ascii="Arial" w:hAnsi="Arial" w:cs="Arial"/>
+        </w:rPr>
+        <w:t>last</w:t>
+      </w:r>
+      <w:r>
+        <w:rPr>
+          <w:rFonts w:ascii="Arial" w:hAnsi="Arial" w:cs="Arial"/>
+        </w:rPr>
+        <w:t xml:space="preserve"> week</w:t>
+      </w:r>
+      <w:r>
+        <w:rPr>
+          <w:rFonts w:ascii="Arial" w:hAnsi="Arial" w:cs="Arial"/>
+        </w:rPr>
+        <w:t xml:space="preserve">.  The </w:t>
+      </w:r>
+      <w:r>
+        <w:rPr>
+          <w:rFonts w:ascii="Arial" w:hAnsi="Arial" w:cs="Arial"/>
+        </w:rPr>
+        <w:t>remaining manual checks</w:t>
+      </w:r>
+      <w:r>
+        <w:rPr>
+          <w:rFonts w:ascii="Arial" w:hAnsi="Arial" w:cs="Arial"/>
+        </w:rPr>
+        <w:t xml:space="preserve"> will be completed by June 18</w:t>
+      </w:r>
+      <w:r>
+        <w:rPr>
+          <w:rFonts w:ascii="Arial" w:hAnsi="Arial" w:cs="Arial"/>
+          <w:vertAlign w:val="superscript"/>
+        </w:rPr>
+        <w:t>th</w:t>
+      </w:r>
+      <w:r>
+        <w:rPr>
+          <w:rFonts w:ascii="Arial" w:hAnsi="Arial" w:cs="Arial"/>
+        </w:rPr>
+        <w:t>.</w:t>
+      </w:r>
+    </w:p>
+    <w:p>
+      <w:pPr>
+        <w:numPr>
+          <w:ilvl w:val="2"/>
+          <w:numId w:val="3"/>
+        </w:numPr>
+        <w:jc w:val="left"/>
+        <w:rPr>
+          <w:rFonts w:ascii="Arial" w:hAnsi="Arial" w:cs="Arial"/>
+          <w:i/>
+        </w:rPr>
+      </w:pPr>
+      <w:commentRangeStart w:id="3"/>
+      <w:r>
+        <w:rPr>
+          <w:rFonts w:ascii="Arial" w:hAnsi="Arial" w:cs="Arial"/>
+        </w:rPr>
+        <w:t xml:space="preserve">The </w:t>
       </w:r>
       <w:hyperlink r:id="rId15" w:history="1">
         <w:r>
@@ -2682,255 +3639,111 @@
         <w:rPr>
           <w:rFonts w:ascii="Arial" w:hAnsi="Arial" w:cs="Arial"/>
         </w:rPr>
-        <w:t>:</w:t>
+        <w:t xml:space="preserve"> focus</w:t>
+      </w:r>
+      <w:r>
+        <w:rPr>
+          <w:rFonts w:ascii="Arial" w:hAnsi="Arial" w:cs="Arial"/>
+        </w:rPr>
+        <w:t>es</w:t>
+      </w:r>
+      <w:r>
+        <w:rPr>
+          <w:rFonts w:ascii="Arial" w:hAnsi="Arial" w:cs="Arial"/>
+        </w:rPr>
+        <w:t xml:space="preserve"> on </w:t>
+      </w:r>
+      <w:r>
+        <w:rPr>
+          <w:rFonts w:ascii="Arial" w:hAnsi="Arial" w:cs="Arial"/>
+        </w:rPr>
+        <w:t>performance improvements and testing under load.</w:t>
+      </w:r>
+      <w:commentRangeEnd w:id="3"/>
+      <w:r>
+        <w:rPr>
+          <w:rStyle w:val="CommentReference"/>
+        </w:rPr>
+        <w:commentReference w:id="3"/>
       </w:r>
     </w:p>
     <w:p>
       <w:pPr>
         <w:numPr>
-          <w:ilvl w:val="3"/>
+          <w:ilvl w:val="0"/>
           <w:numId w:val="3"/>
         </w:numPr>
         <w:jc w:val="left"/>
         <w:rPr>
           <w:rFonts w:ascii="Arial" w:hAnsi="Arial" w:cs="Arial"/>
-          <w:i/>
-        </w:rPr>
-      </w:pPr>
-      <w:r>
-        <w:rPr>
-          <w:rFonts w:ascii="Arial" w:hAnsi="Arial" w:cs="Arial"/>
-        </w:rPr>
-        <w:t>Winston c</w:t>
-      </w:r>
-      <w:r>
-        <w:rPr>
-          <w:rFonts w:ascii="Arial" w:hAnsi="Arial" w:cs="Arial"/>
-        </w:rPr>
-        <w:t>onfirm</w:t>
-      </w:r>
-      <w:r>
-        <w:rPr>
-          <w:rFonts w:ascii="Arial" w:hAnsi="Arial" w:cs="Arial"/>
-        </w:rPr>
-        <w:t>ed</w:t>
-      </w:r>
-      <w:r>
-        <w:rPr>
-          <w:rFonts w:ascii="Arial" w:hAnsi="Arial" w:cs="Arial"/>
-        </w:rPr>
-        <w:t xml:space="preserve"> that </w:t>
-      </w:r>
-      <w:r>
-        <w:rPr>
-          <w:rFonts w:ascii="Arial" w:hAnsi="Arial" w:cs="Arial"/>
-        </w:rPr>
-        <w:t xml:space="preserve">the 2.5.1 </w:t>
-      </w:r>
-      <w:r>
-        <w:rPr>
-          <w:rFonts w:ascii="Arial" w:hAnsi="Arial" w:cs="Arial"/>
-        </w:rPr>
-        <w:t xml:space="preserve">installer will upgrade </w:t>
-      </w:r>
-      <w:r>
-        <w:rPr>
-          <w:rFonts w:ascii="Arial" w:hAnsi="Arial" w:cs="Arial"/>
-        </w:rPr>
-        <w:t xml:space="preserve">the </w:t>
-      </w:r>
-      <w:r>
-        <w:rPr>
-          <w:rFonts w:ascii="Arial" w:hAnsi="Arial" w:cs="Arial"/>
-        </w:rPr>
-        <w:t>DB appropriately</w:t>
-      </w:r>
-      <w:r>
-        <w:rPr>
-          <w:rFonts w:ascii="Arial" w:hAnsi="Arial" w:cs="Arial"/>
-        </w:rPr>
-        <w:t>, so we will:</w:t>
+          <w:b/>
+        </w:rPr>
+      </w:pPr>
+      <w:r>
+        <w:rPr>
+          <w:rFonts w:ascii="Arial" w:hAnsi="Arial" w:cs="Arial"/>
+        </w:rPr>
+        <w:t xml:space="preserve">User </w:t>
+      </w:r>
+      <w:r>
+        <w:rPr>
+          <w:rFonts w:ascii="Arial" w:hAnsi="Arial" w:cs="Arial"/>
+        </w:rPr>
+        <w:t>Support:</w:t>
       </w:r>
     </w:p>
     <w:p>
       <w:pPr>
         <w:numPr>
-          <w:ilvl w:val="4"/>
+          <w:ilvl w:val="0"/>
           <w:numId w:val="3"/>
         </w:numPr>
         <w:jc w:val="left"/>
         <w:rPr>
           <w:rFonts w:ascii="Arial" w:hAnsi="Arial" w:cs="Arial"/>
-          <w:i/>
-        </w:rPr>
-      </w:pPr>
-      <w:commentRangeStart w:id="3"/>
-      <w:r>
-        <w:rPr>
-          <w:rFonts w:ascii="Arial" w:hAnsi="Arial" w:cs="Arial"/>
-          <w:i/>
-        </w:rPr>
-        <w:t>R</w:t>
-      </w:r>
-      <w:r>
-        <w:rPr>
-          <w:rFonts w:ascii="Arial" w:hAnsi="Arial" w:cs="Arial"/>
-          <w:i/>
-        </w:rPr>
-        <w:t xml:space="preserve">emove the build target </w:t>
-      </w:r>
-      <w:r>
-        <w:rPr>
-          <w:rFonts w:ascii="Arial" w:hAnsi="Arial" w:cs="Arial"/>
-          <w:i/>
-        </w:rPr>
-        <w:t xml:space="preserve">for the upgrader </w:t>
+        </w:rPr>
+      </w:pPr>
+      <w:r>
+        <w:rPr>
+          <w:rFonts w:ascii="Arial" w:hAnsi="Arial"/>
+        </w:rPr>
+        <w:t>Systems:</w:t>
       </w:r>
     </w:p>
     <w:p>
       <w:pPr>
         <w:numPr>
-          <w:ilvl w:val="4"/>
+          <w:ilvl w:val="0"/>
           <w:numId w:val="3"/>
         </w:numPr>
         <w:jc w:val="left"/>
         <w:rPr>
           <w:rFonts w:ascii="Arial" w:hAnsi="Arial" w:cs="Arial"/>
-          <w:i/>
-        </w:rPr>
-      </w:pPr>
-      <w:r>
-        <w:rPr>
-          <w:rFonts w:ascii="Arial" w:hAnsi="Arial" w:cs="Arial"/>
-          <w:i/>
-        </w:rPr>
-        <w:t>C</w:t>
-      </w:r>
-      <w:r>
-        <w:rPr>
-          <w:rFonts w:ascii="Arial" w:hAnsi="Arial" w:cs="Arial"/>
-          <w:i/>
-        </w:rPr>
-        <w:t xml:space="preserve">onfirm that </w:t>
-      </w:r>
-      <w:r>
-        <w:rPr>
-          <w:rFonts w:ascii="Arial" w:hAnsi="Arial" w:cs="Arial"/>
-          <w:i/>
-        </w:rPr>
-        <w:t>the documentation is up-to-date</w:t>
+        </w:rPr>
+      </w:pPr>
+      <w:r>
+        <w:rPr>
+          <w:rFonts w:ascii="Arial" w:hAnsi="Arial"/>
+        </w:rPr>
+        <w:t>Documentation:</w:t>
       </w:r>
     </w:p>
-    <w:commentRangeEnd w:id="3"/>
     <w:p>
       <w:pPr>
         <w:numPr>
-          <w:ilvl w:val="3"/>
+          <w:ilvl w:val="1"/>
           <w:numId w:val="3"/>
         </w:numPr>
         <w:jc w:val="left"/>
         <w:rPr>
           <w:rFonts w:ascii="Arial" w:hAnsi="Arial" w:cs="Arial"/>
-          <w:i/>
-        </w:rPr>
-      </w:pPr>
-      <w:r>
-        <w:rPr>
-          <w:rStyle w:val="CommentReference"/>
-        </w:rPr>
-        <w:commentReference w:id="3"/>
-      </w:r>
-      <w:r>
-        <w:rPr>
-          <w:rFonts w:ascii="Arial" w:hAnsi="Arial" w:cs="Arial"/>
-        </w:rPr>
-        <w:t>This week Winston will:</w:t>
-      </w:r>
-    </w:p>
-    <w:p>
-      <w:pPr>
-        <w:numPr>
-          <w:ilvl w:val="4"/>
-          <w:numId w:val="3"/>
-        </w:numPr>
-        <w:jc w:val="left"/>
-        <w:rPr>
-          <w:rFonts w:ascii="Arial" w:hAnsi="Arial" w:cs="Arial"/>
-          <w:i/>
-        </w:rPr>
-      </w:pPr>
-      <w:r>
-        <w:rPr>
-          <w:rFonts w:ascii="Arial" w:hAnsi="Arial" w:cs="Arial"/>
-        </w:rPr>
-        <w:t xml:space="preserve">Investigate/plan </w:t>
-      </w:r>
-      <w:r>
-        <w:rPr>
-          <w:rFonts w:ascii="Arial" w:hAnsi="Arial" w:cs="Arial"/>
-        </w:rPr>
-        <w:t xml:space="preserve">the </w:t>
-      </w:r>
-      <w:r>
-        <w:rPr>
-          <w:rFonts w:ascii="Arial" w:hAnsi="Arial" w:cs="Arial"/>
-        </w:rPr>
-        <w:t>CSM/UPT upgrade</w:t>
-      </w:r>
-    </w:p>
-    <w:p>
-      <w:pPr>
-        <w:numPr>
-          <w:ilvl w:val="4"/>
-          <w:numId w:val="3"/>
-        </w:numPr>
-        <w:jc w:val="left"/>
-        <w:rPr>
-          <w:rFonts w:ascii="Arial" w:hAnsi="Arial" w:cs="Arial"/>
-          <w:i/>
-        </w:rPr>
-      </w:pPr>
-      <w:r>
-        <w:rPr>
-          <w:rFonts w:ascii="Arial" w:hAnsi="Arial" w:cs="Arial"/>
-        </w:rPr>
-        <w:t xml:space="preserve">Investigate/plan </w:t>
-      </w:r>
-      <w:r>
-        <w:rPr>
-          <w:rFonts w:ascii="Arial" w:hAnsi="Arial" w:cs="Arial"/>
-        </w:rPr>
-        <w:t xml:space="preserve">the </w:t>
-      </w:r>
-      <w:r>
-        <w:rPr>
-          <w:rFonts w:ascii="Arial" w:hAnsi="Arial" w:cs="Arial"/>
-        </w:rPr>
-        <w:t xml:space="preserve">move from </w:t>
-      </w:r>
-      <w:r>
-        <w:rPr>
-          <w:rFonts w:ascii="Arial" w:hAnsi="Arial" w:cs="Arial"/>
-        </w:rPr>
-        <w:t xml:space="preserve">the </w:t>
-      </w:r>
-      <w:r>
-        <w:rPr>
-          <w:rFonts w:ascii="Arial" w:hAnsi="Arial" w:cs="Arial"/>
-        </w:rPr>
-        <w:t xml:space="preserve">DB to </w:t>
-      </w:r>
-      <w:r>
-        <w:rPr>
-          <w:rFonts w:ascii="Arial" w:hAnsi="Arial" w:cs="Arial"/>
-        </w:rPr>
-        <w:t xml:space="preserve">the </w:t>
-      </w:r>
-      <w:r>
-        <w:rPr>
-          <w:rFonts w:ascii="Arial" w:hAnsi="Arial" w:cs="Arial"/>
-        </w:rPr>
-        <w:t>file system</w:t>
+        </w:rPr>
+      </w:pPr>
+      <w:r>
+        <w:rPr>
+          <w:rFonts w:ascii="Arial" w:hAnsi="Arial" w:cs="Arial"/>
+        </w:rPr>
+        <w:t>Release notes – where should they be hosted?</w:t>
       </w:r>
     </w:p>
     <w:p>
@@ -2942,194 +3755,49 @@
         <w:jc w:val="left"/>
         <w:rPr>
           <w:rFonts w:ascii="Arial" w:hAnsi="Arial" w:cs="Arial"/>
-          <w:i/>
-        </w:rPr>
-      </w:pPr>
-      <w:r>
-        <w:rPr>
-          <w:rFonts w:ascii="Arial" w:hAnsi="Arial" w:cs="Arial"/>
-        </w:rPr>
-        <w:t>2.5.2</w:t>
-      </w:r>
-      <w:r>
-        <w:rPr>
-          <w:rFonts w:ascii="Arial" w:hAnsi="Arial" w:cs="Arial"/>
-        </w:rPr>
-        <w:t xml:space="preserve"> Release</w:t>
-      </w:r>
-    </w:p>
-    <w:p>
-      <w:pPr>
-        <w:numPr>
-          <w:ilvl w:val="3"/>
-          <w:numId w:val="3"/>
-        </w:numPr>
-        <w:jc w:val="left"/>
-        <w:rPr>
-          <w:rFonts w:ascii="Arial" w:hAnsi="Arial" w:cs="Arial"/>
-          <w:i/>
-        </w:rPr>
-      </w:pPr>
-      <w:r>
-        <w:rPr>
-          <w:rFonts w:ascii="Arial" w:hAnsi="Arial" w:cs="Arial"/>
-        </w:rPr>
-        <w:t>Focus on C&amp;A review</w:t>
-      </w:r>
-    </w:p>
-    <w:p>
-      <w:pPr>
-        <w:numPr>
-          <w:ilvl w:val="4"/>
-          <w:numId w:val="3"/>
-        </w:numPr>
-        <w:jc w:val="left"/>
-        <w:rPr>
-          <w:rFonts w:ascii="Arial" w:hAnsi="Arial" w:cs="Arial"/>
-          <w:i/>
-        </w:rPr>
-      </w:pPr>
-      <w:r>
-        <w:rPr>
-          <w:rFonts w:ascii="Arial" w:hAnsi="Arial" w:cs="Arial"/>
-        </w:rPr>
-        <w:t>P</w:t>
-      </w:r>
-      <w:r>
-        <w:rPr>
-          <w:rFonts w:ascii="Arial" w:hAnsi="Arial" w:cs="Arial"/>
-        </w:rPr>
-        <w:t xml:space="preserve">rior documentation </w:t>
-      </w:r>
-    </w:p>
-    <w:p>
-      <w:pPr>
-        <w:numPr>
-          <w:ilvl w:val="5"/>
-          <w:numId w:val="3"/>
-        </w:numPr>
-        <w:jc w:val="left"/>
-        <w:rPr>
-          <w:rFonts w:ascii="Arial" w:hAnsi="Arial" w:cs="Arial"/>
-          <w:i/>
-        </w:rPr>
-      </w:pPr>
-      <w:r>
-        <w:rPr>
-          <w:rFonts w:ascii="Arial" w:hAnsi="Arial" w:cs="Arial"/>
-        </w:rPr>
-        <w:t xml:space="preserve">Mike </w:t>
-      </w:r>
-      <w:r>
-        <w:rPr>
-          <w:rFonts w:ascii="Arial" w:hAnsi="Arial" w:cs="Arial"/>
-        </w:rPr>
-        <w:t>has been in touch with</w:t>
-      </w:r>
-      <w:r>
-        <w:rPr>
-          <w:rFonts w:ascii="Arial" w:hAnsi="Arial" w:cs="Arial"/>
-        </w:rPr>
-        <w:t xml:space="preserve"> Maki to </w:t>
-      </w:r>
-      <w:r>
-        <w:rPr>
-          <w:rFonts w:ascii="Arial" w:hAnsi="Arial" w:cs="Arial"/>
-        </w:rPr>
-        <w:t>locate the documentation</w:t>
-      </w:r>
-      <w:r>
-        <w:rPr>
-          <w:rFonts w:ascii="Arial" w:hAnsi="Arial" w:cs="Arial"/>
-        </w:rPr>
-        <w:t xml:space="preserve"> in Subversion</w:t>
-      </w:r>
-    </w:p>
-    <w:p>
-      <w:pPr>
-        <w:numPr>
-          <w:ilvl w:val="4"/>
-          <w:numId w:val="3"/>
-        </w:numPr>
-        <w:jc w:val="left"/>
-        <w:rPr>
-          <w:rFonts w:ascii="Arial" w:hAnsi="Arial" w:cs="Arial"/>
-          <w:i/>
-        </w:rPr>
-      </w:pPr>
-      <w:r>
-        <w:rPr>
-          <w:rFonts w:ascii="Arial" w:hAnsi="Arial" w:cs="Arial"/>
-        </w:rPr>
-        <w:t>Confirm</w:t>
-      </w:r>
-      <w:r>
-        <w:rPr>
-          <w:rFonts w:ascii="Arial" w:hAnsi="Arial" w:cs="Arial"/>
-        </w:rPr>
-        <w:t xml:space="preserve"> the FISMA POAM items</w:t>
-      </w:r>
-      <w:r>
-        <w:rPr>
-          <w:rFonts w:ascii="Arial" w:hAnsi="Arial" w:cs="Arial"/>
-        </w:rPr>
-        <w:t xml:space="preserve"> in Jira</w:t>
-      </w:r>
-    </w:p>
-    <w:p>
-      <w:pPr>
-        <w:numPr>
-          <w:ilvl w:val="5"/>
-          <w:numId w:val="3"/>
-        </w:numPr>
-        <w:jc w:val="left"/>
-        <w:rPr>
-          <w:rFonts w:ascii="Arial" w:hAnsi="Arial" w:cs="Arial"/>
-          <w:i/>
-        </w:rPr>
-      </w:pPr>
-      <w:r>
-        <w:rPr>
-          <w:rFonts w:ascii="Arial" w:hAnsi="Arial" w:cs="Arial"/>
-        </w:rPr>
-        <w:t>Mike has been in touch with Maki to confirm/update the list of issues Juli identified</w:t>
-      </w:r>
-    </w:p>
-    <w:p>
-      <w:pPr>
-        <w:numPr>
-          <w:ilvl w:val="5"/>
-          <w:numId w:val="3"/>
-        </w:numPr>
-        <w:jc w:val="left"/>
-        <w:rPr>
-          <w:rFonts w:ascii="Arial" w:hAnsi="Arial" w:cs="Arial"/>
-          <w:i/>
-        </w:rPr>
-      </w:pPr>
-      <w:r>
-        <w:rPr>
-          <w:rFonts w:ascii="Arial" w:hAnsi="Arial" w:cs="Arial"/>
-        </w:rPr>
-        <w:t>Once the documentation has been located, Mike will m</w:t>
-      </w:r>
-      <w:r>
-        <w:rPr>
-          <w:rFonts w:ascii="Arial" w:hAnsi="Arial" w:cs="Arial"/>
-        </w:rPr>
-        <w:t>ap documentation to the items</w:t>
-      </w:r>
-      <w:r>
-        <w:rPr>
-          <w:rFonts w:ascii="Arial" w:hAnsi="Arial" w:cs="Arial"/>
-        </w:rPr>
-        <w:t xml:space="preserve"> in Jira</w:t>
-      </w:r>
-      <w:r>
-        <w:rPr>
-          <w:rFonts w:ascii="Arial" w:hAnsi="Arial" w:cs="Arial"/>
-        </w:rPr>
-        <w:t xml:space="preserve"> to get more specificity around the requirements</w:t>
+        </w:rPr>
+      </w:pPr>
+      <w:r>
+        <w:rPr>
+          <w:rFonts w:ascii="Arial" w:hAnsi="Arial" w:cs="Arial"/>
+        </w:rPr>
+        <w:t>Currently the</w:t>
+      </w:r>
+      <w:r>
+        <w:rPr>
+          <w:rFonts w:ascii="Arial" w:hAnsi="Arial" w:cs="Arial"/>
+        </w:rPr>
+        <w:t xml:space="preserve"> release notes link leads to </w:t>
+      </w:r>
+      <w:r>
+        <w:rPr>
+          <w:rFonts w:ascii="Arial" w:hAnsi="Arial" w:cs="Arial"/>
+        </w:rPr>
+        <w:t>a GF</w:t>
+      </w:r>
+      <w:r>
+        <w:rPr>
+          <w:rFonts w:ascii="Arial" w:hAnsi="Arial" w:cs="Arial"/>
+        </w:rPr>
+        <w:t>orge page that</w:t>
+      </w:r>
+      <w:r>
+        <w:rPr>
+          <w:rFonts w:ascii="Arial" w:hAnsi="Arial" w:cs="Arial"/>
+        </w:rPr>
+        <w:t xml:space="preserve"> is not supported anymore: </w:t>
+      </w:r>
+      <w:r>
+        <w:rPr>
+          <w:rFonts w:ascii="Arial" w:hAnsi="Arial" w:cs="Arial"/>
+        </w:rPr>
+        <w:t>https://gforge.nci.nih.gov/frs/shownotes.php?release_</w:t>
+      </w:r>
+      <w:r>
+        <w:rPr>
+          <w:rFonts w:ascii="Arial" w:hAnsi="Arial" w:cs="Arial"/>
+        </w:rPr>
+        <w:t>id=4343</w:t>
       </w:r>
     </w:p>
     <w:p>
@@ -3145,9 +3813,15 @@
       </w:pPr>
       <w:r>
         <w:rPr>
-          <w:rFonts w:ascii="Arial" w:hAnsi="Arial" w:cs="Arial"/>
-        </w:rPr>
-        <w:t>caIntegrator:</w:t>
+          <w:rFonts w:ascii="Arial" w:hAnsi="Arial"/>
+        </w:rPr>
+        <w:t xml:space="preserve"> “Data</w:t>
+      </w:r>
+      <w:r>
+        <w:rPr>
+          <w:rFonts w:ascii="Arial" w:hAnsi="Arial"/>
+        </w:rPr>
+        <w:t xml:space="preserve"> Submitters Quick Start Guide”</w:t>
       </w:r>
     </w:p>
     <w:p>
@@ -3159,998 +3833,73 @@
         <w:jc w:val="left"/>
         <w:rPr>
           <w:rFonts w:ascii="Arial" w:hAnsi="Arial" w:cs="Arial"/>
-          <w:i/>
-        </w:rPr>
-      </w:pPr>
-      <w:commentRangeStart w:id="4"/>
-      <w:r>
-        <w:rPr>
-          <w:rFonts w:ascii="Arial" w:hAnsi="Arial" w:cs="Arial"/>
-          <w:i/>
-        </w:rPr>
-        <w:t xml:space="preserve">QA </w:t>
-      </w:r>
-      <w:r>
-        <w:rPr>
-          <w:rFonts w:ascii="Arial" w:hAnsi="Arial" w:cs="Arial"/>
-          <w:i/>
-        </w:rPr>
-        <w:t>testing for</w:t>
-      </w:r>
-      <w:r>
-        <w:rPr>
-          <w:rFonts w:ascii="Arial" w:hAnsi="Arial" w:cs="Arial"/>
-          <w:i/>
+        </w:rPr>
+      </w:pPr>
+      <w:r>
+        <w:rPr>
+          <w:rFonts w:ascii="Arial" w:hAnsi="Arial"/>
+        </w:rPr>
+        <w:t>Due to illness</w:t>
+      </w:r>
+      <w:r>
+        <w:rPr>
+          <w:rFonts w:ascii="Arial" w:hAnsi="Arial"/>
+        </w:rPr>
+        <w:t xml:space="preserve"> last week</w:t>
+      </w:r>
+      <w:r>
+        <w:rPr>
+          <w:rFonts w:ascii="Arial" w:hAnsi="Arial"/>
+        </w:rPr>
+        <w:t xml:space="preserve">, </w:t>
+      </w:r>
+      <w:r>
+        <w:rPr>
+          <w:rFonts w:ascii="Arial" w:hAnsi="Arial"/>
+        </w:rPr>
+        <w:t xml:space="preserve">Mike </w:t>
+      </w:r>
+      <w:r>
+        <w:rPr>
+          <w:rFonts w:ascii="Arial" w:hAnsi="Arial"/>
+        </w:rPr>
+        <w:t xml:space="preserve">deferred </w:t>
+      </w:r>
+      <w:r>
+        <w:rPr>
+          <w:rFonts w:ascii="Arial" w:hAnsi="Arial"/>
+        </w:rPr>
+        <w:t>review</w:t>
+      </w:r>
+      <w:r>
+        <w:rPr>
+          <w:rFonts w:ascii="Arial" w:hAnsi="Arial"/>
+        </w:rPr>
+        <w:t>ing</w:t>
+      </w:r>
+      <w:r>
+        <w:rPr>
+          <w:rFonts w:ascii="Arial" w:hAnsi="Arial"/>
         </w:rPr>
         <w:t xml:space="preserve"> </w:t>
       </w:r>
       <w:r>
         <w:rPr>
-          <w:rFonts w:ascii="Arial" w:hAnsi="Arial" w:cs="Arial"/>
-          <w:i/>
-        </w:rPr>
-        <w:t>1.4.1 RC1</w:t>
-      </w:r>
-      <w:r>
-        <w:rPr>
-          <w:rFonts w:ascii="Arial" w:hAnsi="Arial" w:cs="Arial"/>
-          <w:i/>
-        </w:rPr>
-        <w:t>:</w:t>
-      </w:r>
-    </w:p>
-    <w:p>
-      <w:pPr>
-        <w:numPr>
-          <w:ilvl w:val="3"/>
-          <w:numId w:val="3"/>
-        </w:numPr>
-        <w:jc w:val="left"/>
-        <w:rPr>
-          <w:rFonts w:ascii="Arial" w:hAnsi="Arial" w:cs="Arial"/>
-          <w:i/>
-        </w:rPr>
-      </w:pPr>
-      <w:r>
-        <w:rPr>
-          <w:rFonts w:ascii="Arial" w:hAnsi="Arial" w:cs="Arial"/>
-          <w:i/>
-        </w:rPr>
-        <w:t>84</w:t>
-      </w:r>
-      <w:r>
-        <w:rPr>
-          <w:rFonts w:ascii="Arial" w:hAnsi="Arial" w:cs="Arial"/>
-          <w:i/>
-        </w:rPr>
-        <w:t>/</w:t>
-      </w:r>
-      <w:r>
-        <w:rPr>
-          <w:rFonts w:ascii="Arial" w:hAnsi="Arial" w:cs="Arial"/>
-          <w:i/>
-        </w:rPr>
-        <w:t>89 r</w:t>
-      </w:r>
-      <w:r>
-        <w:rPr>
-          <w:rFonts w:ascii="Arial" w:hAnsi="Arial" w:cs="Arial"/>
-          <w:i/>
-        </w:rPr>
-        <w:t xml:space="preserve">egression tests </w:t>
-      </w:r>
-      <w:r>
-        <w:rPr>
-          <w:rFonts w:ascii="Arial" w:hAnsi="Arial" w:cs="Arial"/>
-          <w:i/>
-        </w:rPr>
-        <w:t>complete</w:t>
-      </w:r>
-      <w:r>
-        <w:rPr>
-          <w:rFonts w:ascii="Arial" w:hAnsi="Arial" w:cs="Arial"/>
-          <w:i/>
-        </w:rPr>
-        <w:t>d so far</w:t>
-      </w:r>
-    </w:p>
-    <w:p>
-      <w:pPr>
-        <w:numPr>
-          <w:ilvl w:val="4"/>
-          <w:numId w:val="3"/>
-        </w:numPr>
-        <w:jc w:val="left"/>
-        <w:rPr>
-          <w:rFonts w:ascii="Arial" w:hAnsi="Arial" w:cs="Arial"/>
-          <w:i/>
-        </w:rPr>
-      </w:pPr>
-      <w:r>
-        <w:rPr>
-          <w:rFonts w:ascii="Arial" w:hAnsi="Arial" w:cs="Arial"/>
-          <w:i/>
-        </w:rPr>
-        <w:t>59</w:t>
-      </w:r>
-      <w:r>
-        <w:rPr>
-          <w:rFonts w:ascii="Arial" w:hAnsi="Arial" w:cs="Arial"/>
-          <w:i/>
-        </w:rPr>
-        <w:t xml:space="preserve"> passed</w:t>
-      </w:r>
-    </w:p>
-    <w:p>
-      <w:pPr>
-        <w:numPr>
-          <w:ilvl w:val="4"/>
-          <w:numId w:val="3"/>
-        </w:numPr>
-        <w:jc w:val="left"/>
-        <w:rPr>
-          <w:rFonts w:ascii="Arial" w:hAnsi="Arial" w:cs="Arial"/>
-          <w:i/>
-        </w:rPr>
-      </w:pPr>
-      <w:r>
-        <w:rPr>
-          <w:rFonts w:ascii="Arial" w:hAnsi="Arial" w:cs="Arial"/>
-          <w:i/>
-        </w:rPr>
-        <w:t>8</w:t>
-      </w:r>
-      <w:r>
-        <w:rPr>
-          <w:rFonts w:ascii="Arial" w:hAnsi="Arial" w:cs="Arial"/>
-          <w:i/>
-        </w:rPr>
-        <w:t xml:space="preserve"> failed</w:t>
-      </w:r>
-      <w:r>
-        <w:rPr>
-          <w:rFonts w:ascii="Arial" w:hAnsi="Arial" w:cs="Arial"/>
-          <w:i/>
-        </w:rPr>
-        <w:t xml:space="preserve"> (some are partial passes)</w:t>
-      </w:r>
-    </w:p>
-    <w:p>
-      <w:pPr>
-        <w:numPr>
-          <w:ilvl w:val="4"/>
-          <w:numId w:val="3"/>
-        </w:numPr>
-        <w:jc w:val="left"/>
-        <w:rPr>
-          <w:rFonts w:ascii="Arial" w:hAnsi="Arial" w:cs="Arial"/>
-          <w:i/>
-        </w:rPr>
-      </w:pPr>
-      <w:r>
-        <w:rPr>
-          <w:rFonts w:ascii="Arial" w:hAnsi="Arial" w:cs="Arial"/>
-          <w:i/>
-        </w:rPr>
-        <w:t xml:space="preserve">Remaining: </w:t>
-      </w:r>
-      <w:r>
-        <w:rPr>
-          <w:rFonts w:ascii="Arial" w:hAnsi="Arial" w:cs="Arial"/>
-          <w:i/>
-        </w:rPr>
-        <w:t>SSO tests, and Installation tests</w:t>
-      </w:r>
-    </w:p>
-    <w:p>
-      <w:pPr>
-        <w:numPr>
-          <w:ilvl w:val="3"/>
-          <w:numId w:val="3"/>
-        </w:numPr>
-        <w:jc w:val="left"/>
-        <w:rPr>
-          <w:rFonts w:ascii="Arial" w:hAnsi="Arial" w:cs="Arial"/>
-          <w:i/>
-        </w:rPr>
-      </w:pPr>
-      <w:r>
-        <w:rPr>
-          <w:rFonts w:ascii="Arial" w:hAnsi="Arial" w:cs="Arial"/>
-          <w:i/>
-        </w:rPr>
-        <w:t>Still a</w:t>
-      </w:r>
-      <w:r>
-        <w:rPr>
-          <w:rFonts w:ascii="Arial" w:hAnsi="Arial" w:cs="Arial"/>
-          <w:i/>
-        </w:rPr>
-        <w:t xml:space="preserve">bout half </w:t>
-      </w:r>
-      <w:r>
-        <w:rPr>
-          <w:rFonts w:ascii="Arial" w:hAnsi="Arial" w:cs="Arial"/>
-          <w:i/>
-        </w:rPr>
-        <w:t>way through testing the new issues from the release notes.</w:t>
-      </w:r>
-    </w:p>
-    <w:p>
-      <w:pPr>
-        <w:numPr>
-          <w:ilvl w:val="4"/>
-          <w:numId w:val="3"/>
-        </w:numPr>
-        <w:jc w:val="left"/>
-        <w:rPr>
-          <w:rFonts w:ascii="Arial" w:hAnsi="Arial" w:cs="Arial"/>
-          <w:i/>
-        </w:rPr>
-      </w:pPr>
-      <w:r>
-        <w:rPr>
-          <w:rFonts w:ascii="Arial" w:hAnsi="Arial" w:cs="Arial"/>
-          <w:i/>
-        </w:rPr>
-        <w:lastRenderedPageBreak/>
-        <w:t>Mike, Abe, and Marina met today to vet the issues and scope the list down to those that are testable</w:t>
-      </w:r>
-      <w:r>
-        <w:rPr>
-          <w:rFonts w:ascii="Arial" w:hAnsi="Arial" w:cs="Arial"/>
-          <w:i/>
-        </w:rPr>
-        <w:t xml:space="preserve"> and belong in the Release Notes</w:t>
-      </w:r>
-      <w:r>
-        <w:rPr>
-          <w:rFonts w:ascii="Arial" w:hAnsi="Arial" w:cs="Arial"/>
-          <w:i/>
-        </w:rPr>
-        <w:t>.</w:t>
-      </w:r>
-    </w:p>
-    <w:p>
-      <w:pPr>
-        <w:numPr>
-          <w:ilvl w:val="3"/>
-          <w:numId w:val="3"/>
-        </w:numPr>
-        <w:jc w:val="left"/>
-        <w:rPr>
-          <w:rFonts w:ascii="Arial" w:hAnsi="Arial" w:cs="Arial"/>
-          <w:i/>
-        </w:rPr>
-      </w:pPr>
-      <w:r>
-        <w:rPr>
-          <w:rFonts w:ascii="Arial" w:hAnsi="Arial" w:cs="Arial"/>
-          <w:i/>
-        </w:rPr>
-        <w:t>QA issues</w:t>
-      </w:r>
-    </w:p>
-    <w:p>
-      <w:pPr>
-        <w:numPr>
-          <w:ilvl w:val="4"/>
-          <w:numId w:val="3"/>
-        </w:numPr>
-        <w:jc w:val="left"/>
-        <w:rPr>
-          <w:rFonts w:ascii="Arial" w:hAnsi="Arial" w:cs="Arial"/>
-          <w:i/>
-        </w:rPr>
-      </w:pPr>
-      <w:r>
-        <w:rPr>
-          <w:rFonts w:ascii="Arial" w:hAnsi="Arial" w:cs="Arial"/>
-          <w:i/>
-        </w:rPr>
-        <w:t>15 issues identified</w:t>
-      </w:r>
-      <w:r>
-        <w:rPr>
-          <w:rFonts w:ascii="Arial" w:hAnsi="Arial" w:cs="Arial"/>
-          <w:i/>
-        </w:rPr>
-        <w:t xml:space="preserve"> to date</w:t>
-      </w:r>
-    </w:p>
-    <w:p>
-      <w:pPr>
-        <w:numPr>
-          <w:ilvl w:val="4"/>
-          <w:numId w:val="3"/>
-        </w:numPr>
-        <w:jc w:val="left"/>
-        <w:rPr>
-          <w:rFonts w:ascii="Arial" w:hAnsi="Arial" w:cs="Arial"/>
-          <w:i/>
-        </w:rPr>
-      </w:pPr>
-      <w:r>
-        <w:rPr>
-          <w:rFonts w:ascii="Arial" w:hAnsi="Arial" w:cs="Arial"/>
-          <w:i/>
-        </w:rPr>
-        <w:t>7 confirmed resolved</w:t>
-      </w:r>
-      <w:r>
-        <w:rPr>
-          <w:rFonts w:ascii="Arial" w:hAnsi="Arial" w:cs="Arial"/>
-          <w:i/>
-        </w:rPr>
-        <w:t xml:space="preserve"> so far</w:t>
-      </w:r>
-    </w:p>
-    <w:commentRangeEnd w:id="4"/>
-    <w:p>
-      <w:pPr>
-        <w:numPr>
-          <w:ilvl w:val="2"/>
-          <w:numId w:val="3"/>
-        </w:numPr>
-        <w:jc w:val="left"/>
-        <w:rPr>
-          <w:rFonts w:ascii="Arial" w:hAnsi="Arial" w:cs="Arial"/>
-        </w:rPr>
-      </w:pPr>
-      <w:r>
-        <w:rPr>
-          <w:rStyle w:val="CommentReference"/>
-        </w:rPr>
-        <w:commentReference w:id="4"/>
-      </w:r>
-      <w:r>
-        <w:rPr>
-          <w:rFonts w:ascii="Arial" w:hAnsi="Arial" w:cs="Arial"/>
-        </w:rPr>
-        <w:t>Mike completed the automated</w:t>
-      </w:r>
-      <w:r>
-        <w:rPr>
-          <w:rFonts w:ascii="Arial" w:hAnsi="Arial" w:cs="Arial"/>
-        </w:rPr>
-        <w:t xml:space="preserve"> </w:t>
-      </w:r>
-      <w:r>
-        <w:rPr>
-          <w:rFonts w:ascii="Arial" w:hAnsi="Arial" w:cs="Arial"/>
-        </w:rPr>
-        <w:t>portion of</w:t>
-      </w:r>
-      <w:r>
-        <w:rPr>
-          <w:rFonts w:ascii="Arial" w:hAnsi="Arial" w:cs="Arial"/>
-        </w:rPr>
-        <w:t xml:space="preserve"> the </w:t>
-      </w:r>
-      <w:r>
-        <w:rPr>
-          <w:rFonts w:ascii="Arial" w:hAnsi="Arial" w:cs="Arial"/>
-        </w:rPr>
-        <w:t xml:space="preserve">Section 508 scan </w:t>
-      </w:r>
-      <w:r>
-        <w:rPr>
-          <w:rFonts w:ascii="Arial" w:hAnsi="Arial" w:cs="Arial"/>
-        </w:rPr>
-        <w:t>last</w:t>
-      </w:r>
-      <w:r>
-        <w:rPr>
-          <w:rFonts w:ascii="Arial" w:hAnsi="Arial" w:cs="Arial"/>
-        </w:rPr>
-        <w:t xml:space="preserve"> week</w:t>
-      </w:r>
-      <w:r>
-        <w:rPr>
-          <w:rFonts w:ascii="Arial" w:hAnsi="Arial" w:cs="Arial"/>
-        </w:rPr>
-        <w:t xml:space="preserve">.  The </w:t>
-      </w:r>
-      <w:r>
-        <w:rPr>
-          <w:rFonts w:ascii="Arial" w:hAnsi="Arial" w:cs="Arial"/>
-        </w:rPr>
-        <w:t>remaining manual checks</w:t>
-      </w:r>
-      <w:r>
-        <w:rPr>
-          <w:rFonts w:ascii="Arial" w:hAnsi="Arial" w:cs="Arial"/>
-        </w:rPr>
-        <w:t xml:space="preserve"> will be completed by June 18</w:t>
-      </w:r>
-      <w:r>
-        <w:rPr>
-          <w:rFonts w:ascii="Arial" w:hAnsi="Arial" w:cs="Arial"/>
-          <w:vertAlign w:val="superscript"/>
-        </w:rPr>
-        <w:t>th</w:t>
-      </w:r>
-      <w:r>
-        <w:rPr>
-          <w:rFonts w:ascii="Arial" w:hAnsi="Arial" w:cs="Arial"/>
-        </w:rPr>
-        <w:t>.</w:t>
-      </w:r>
-    </w:p>
-    <w:p>
-      <w:pPr>
-        <w:numPr>
-          <w:ilvl w:val="2"/>
-          <w:numId w:val="3"/>
-        </w:numPr>
-        <w:jc w:val="left"/>
-        <w:rPr>
-          <w:rFonts w:ascii="Arial" w:hAnsi="Arial" w:cs="Arial"/>
-          <w:i/>
-        </w:rPr>
-      </w:pPr>
-      <w:commentRangeStart w:id="5"/>
-      <w:r>
-        <w:rPr>
-          <w:rFonts w:ascii="Arial" w:hAnsi="Arial" w:cs="Arial"/>
-          <w:i/>
-        </w:rPr>
-        <w:t xml:space="preserve">1.4.1 RC2: </w:t>
-      </w:r>
-    </w:p>
-    <w:p>
-      <w:pPr>
-        <w:numPr>
-          <w:ilvl w:val="3"/>
-          <w:numId w:val="3"/>
-        </w:numPr>
-        <w:jc w:val="left"/>
-        <w:rPr>
-          <w:rFonts w:ascii="Arial" w:hAnsi="Arial" w:cs="Arial"/>
-          <w:i/>
-        </w:rPr>
-      </w:pPr>
-      <w:r>
-        <w:rPr>
-          <w:rFonts w:ascii="Arial" w:hAnsi="Arial" w:cs="Arial"/>
-          <w:i/>
-        </w:rPr>
-        <w:t xml:space="preserve">A new release candidate will be </w:t>
-      </w:r>
-      <w:r>
-        <w:rPr>
-          <w:rFonts w:ascii="Arial" w:hAnsi="Arial" w:cs="Arial"/>
-          <w:i/>
-        </w:rPr>
-        <w:t>deployed today.</w:t>
-      </w:r>
-    </w:p>
-    <w:p>
-      <w:pPr>
-        <w:numPr>
-          <w:ilvl w:val="3"/>
-          <w:numId w:val="3"/>
-        </w:numPr>
-        <w:jc w:val="left"/>
-        <w:rPr>
-          <w:rFonts w:ascii="Arial" w:hAnsi="Arial" w:cs="Arial"/>
-          <w:i/>
-        </w:rPr>
-      </w:pPr>
-      <w:r>
-        <w:rPr>
-          <w:rFonts w:ascii="Arial" w:hAnsi="Arial" w:cs="Arial"/>
-          <w:i/>
-        </w:rPr>
-        <w:t>A</w:t>
-      </w:r>
-      <w:r>
-        <w:rPr>
-          <w:rFonts w:ascii="Arial" w:hAnsi="Arial" w:cs="Arial"/>
-          <w:i/>
-        </w:rPr>
-        <w:t xml:space="preserve"> second appscan will be requested after Marina </w:t>
-      </w:r>
-      <w:r>
-        <w:rPr>
-          <w:rFonts w:ascii="Arial" w:hAnsi="Arial" w:cs="Arial"/>
-          <w:i/>
-        </w:rPr>
-        <w:t>finishes regression testing</w:t>
-      </w:r>
-      <w:r>
-        <w:rPr>
-          <w:rFonts w:ascii="Arial" w:hAnsi="Arial" w:cs="Arial"/>
-          <w:i/>
-        </w:rPr>
-        <w:t xml:space="preserve"> the fixes.</w:t>
-      </w:r>
-    </w:p>
-    <w:commentRangeEnd w:id="5"/>
-    <w:p>
-      <w:pPr>
-        <w:numPr>
-          <w:ilvl w:val="2"/>
-          <w:numId w:val="3"/>
-        </w:numPr>
-        <w:jc w:val="left"/>
-        <w:rPr>
-          <w:rFonts w:ascii="Arial" w:hAnsi="Arial" w:cs="Arial"/>
-          <w:i/>
-        </w:rPr>
-      </w:pPr>
-      <w:r>
-        <w:rPr>
-          <w:rStyle w:val="CommentReference"/>
-        </w:rPr>
-        <w:commentReference w:id="5"/>
-      </w:r>
-      <w:commentRangeStart w:id="6"/>
-      <w:r>
-        <w:rPr>
-          <w:rFonts w:ascii="Arial" w:hAnsi="Arial" w:cs="Arial"/>
-        </w:rPr>
-        <w:t xml:space="preserve">The </w:t>
-      </w:r>
-      <w:hyperlink r:id="rId16" w:history="1">
-        <w:r>
-          <w:rPr>
-            <w:rStyle w:val="Hyperlink"/>
-            <w:rFonts w:ascii="Arial" w:hAnsi="Arial" w:cs="Arial"/>
-          </w:rPr>
-          <w:t>current iteration</w:t>
-        </w:r>
-      </w:hyperlink>
-      <w:r>
-        <w:rPr>
-          <w:rFonts w:ascii="Arial" w:hAnsi="Arial" w:cs="Arial"/>
-        </w:rPr>
-        <w:t xml:space="preserve"> focus</w:t>
-      </w:r>
-      <w:r>
-        <w:rPr>
-          <w:rFonts w:ascii="Arial" w:hAnsi="Arial" w:cs="Arial"/>
-        </w:rPr>
-        <w:t>es</w:t>
-      </w:r>
-      <w:r>
-        <w:rPr>
-          <w:rFonts w:ascii="Arial" w:hAnsi="Arial" w:cs="Arial"/>
-        </w:rPr>
-        <w:t xml:space="preserve"> on </w:t>
-      </w:r>
-      <w:r>
-        <w:rPr>
-          <w:rFonts w:ascii="Arial" w:hAnsi="Arial" w:cs="Arial"/>
-        </w:rPr>
-        <w:t>performance improvements and testing under load.</w:t>
-      </w:r>
-      <w:commentRangeEnd w:id="6"/>
-      <w:r>
-        <w:rPr>
-          <w:rStyle w:val="CommentReference"/>
-        </w:rPr>
-        <w:commentReference w:id="6"/>
-      </w:r>
-    </w:p>
-    <w:p>
-      <w:pPr>
-        <w:numPr>
-          <w:ilvl w:val="0"/>
-          <w:numId w:val="3"/>
-        </w:numPr>
-        <w:jc w:val="left"/>
-        <w:rPr>
-          <w:rFonts w:ascii="Arial" w:hAnsi="Arial" w:cs="Arial"/>
-          <w:b/>
-        </w:rPr>
-      </w:pPr>
-      <w:r>
-        <w:rPr>
-          <w:rFonts w:ascii="Arial" w:hAnsi="Arial" w:cs="Arial"/>
-        </w:rPr>
-        <w:t xml:space="preserve">User </w:t>
-      </w:r>
-      <w:r>
-        <w:rPr>
-          <w:rFonts w:ascii="Arial" w:hAnsi="Arial" w:cs="Arial"/>
-        </w:rPr>
-        <w:t>Support:</w:t>
-      </w:r>
-    </w:p>
-    <w:p>
-      <w:pPr>
-        <w:numPr>
-          <w:ilvl w:val="0"/>
-          <w:numId w:val="3"/>
-        </w:numPr>
-        <w:jc w:val="left"/>
-        <w:rPr>
-          <w:rFonts w:ascii="Arial" w:hAnsi="Arial" w:cs="Arial"/>
-        </w:rPr>
-      </w:pPr>
-      <w:r>
-        <w:rPr>
           <w:rFonts w:ascii="Arial" w:hAnsi="Arial"/>
         </w:rPr>
-        <w:t>Systems:</w:t>
-      </w:r>
-    </w:p>
-    <w:p>
-      <w:pPr>
-        <w:numPr>
-          <w:ilvl w:val="0"/>
-          <w:numId w:val="3"/>
-        </w:numPr>
-        <w:jc w:val="left"/>
-        <w:rPr>
-          <w:rFonts w:ascii="Arial" w:hAnsi="Arial" w:cs="Arial"/>
-        </w:rPr>
-      </w:pPr>
+        <w:t xml:space="preserve">the </w:t>
+      </w:r>
       <w:r>
         <w:rPr>
           <w:rFonts w:ascii="Arial" w:hAnsi="Arial"/>
         </w:rPr>
-        <w:t>Documentation:</w:t>
-      </w:r>
-    </w:p>
-    <w:p>
-      <w:pPr>
-        <w:numPr>
-          <w:ilvl w:val="1"/>
-          <w:numId w:val="3"/>
-        </w:numPr>
-        <w:jc w:val="left"/>
-        <w:rPr>
-          <w:rFonts w:ascii="Arial" w:hAnsi="Arial" w:cs="Arial"/>
-        </w:rPr>
-      </w:pPr>
+        <w:t>videos developed by the Molecular Analysis Tools Knowledge Center (MAT KC) that describe how to submit data</w:t>
+      </w:r>
       <w:r>
         <w:rPr>
           <w:rFonts w:ascii="Arial" w:hAnsi="Arial"/>
         </w:rPr>
-        <w:t xml:space="preserve">Last week, </w:t>
-      </w:r>
-      <w:r>
-        <w:rPr>
-          <w:rFonts w:ascii="Arial" w:hAnsi="Arial"/>
-        </w:rPr>
-        <w:t xml:space="preserve">Jill </w:t>
-      </w:r>
-      <w:r>
-        <w:rPr>
-          <w:rFonts w:ascii="Arial" w:hAnsi="Arial"/>
-        </w:rPr>
-        <w:t xml:space="preserve">and Mike reviewed the TRANSCEND-related comments and suggestions captured in </w:t>
-      </w:r>
-      <w:hyperlink r:id="rId17" w:history="1">
-        <w:r>
-          <w:rPr>
-            <w:rStyle w:val="Hyperlink"/>
-            <w:rFonts w:ascii="Arial" w:hAnsi="Arial"/>
-          </w:rPr>
-          <w:t>ARRAY-2640</w:t>
-        </w:r>
-      </w:hyperlink>
-      <w:r>
-        <w:rPr>
-          <w:rFonts w:ascii="Arial" w:hAnsi="Arial"/>
-        </w:rPr>
-        <w:t xml:space="preserve">.  </w:t>
-      </w:r>
-    </w:p>
-    <w:p>
-      <w:pPr>
-        <w:numPr>
-          <w:ilvl w:val="1"/>
-          <w:numId w:val="3"/>
-        </w:numPr>
-        <w:jc w:val="left"/>
-        <w:rPr>
-          <w:rFonts w:ascii="Arial" w:hAnsi="Arial" w:cs="Arial"/>
-        </w:rPr>
-      </w:pPr>
-      <w:r>
-        <w:rPr>
-          <w:rFonts w:ascii="Arial" w:hAnsi="Arial"/>
-        </w:rPr>
-        <w:t>Before starting on a “Data Submitters Quick Start Guide”, per Jill’s recommendation, th</w:t>
-      </w:r>
-      <w:r>
-        <w:rPr>
-          <w:rFonts w:ascii="Arial" w:hAnsi="Arial"/>
-        </w:rPr>
-        <w:t>is week Mike will</w:t>
-      </w:r>
-      <w:r>
-        <w:rPr>
-          <w:rFonts w:ascii="Arial" w:hAnsi="Arial"/>
-        </w:rPr>
-        <w:t xml:space="preserve"> review videos developed by the Molecular Analysis Tools Knowledge Center (MAT KC) that describe how to submit data:</w:t>
-      </w:r>
-    </w:p>
-    <w:p>
-      <w:pPr>
-        <w:numPr>
-          <w:ilvl w:val="2"/>
-          <w:numId w:val="3"/>
-        </w:numPr>
-        <w:jc w:val="left"/>
-        <w:rPr>
-          <w:rFonts w:ascii="Arial" w:hAnsi="Arial" w:cs="Arial"/>
-        </w:rPr>
-      </w:pPr>
-      <w:r>
-        <w:rPr>
-          <w:rFonts w:ascii="Arial" w:hAnsi="Arial" w:cs="Arial"/>
-        </w:rPr>
-        <w:t xml:space="preserve">caArrayDemo-001 </w:t>
-      </w:r>
-      <w:r>
-        <w:rPr>
-          <w:rFonts w:ascii="Arial" w:hAnsi="Arial" w:cs="Arial"/>
-        </w:rPr>
-        <w:fldChar w:fldCharType="begin"/>
-      </w:r>
-      <w:r>
-        <w:rPr>
-          <w:rFonts w:ascii="Arial" w:hAnsi="Arial" w:cs="Arial"/>
-        </w:rPr>
-        <w:instrText xml:space="preserve"> HYPERLINK "https://wiki.nci.nih.gov/download/attachments/42832153/CaArray_Demo_MAGE-TAB_Data_Upload_4_Revised_2.wmv?version=1&amp;modificationDate=1307943151000" \t "_blank" </w:instrText>
-      </w:r>
-      <w:r>
-        <w:rPr>
-          <w:rFonts w:ascii="Arial" w:hAnsi="Arial" w:cs="Arial"/>
-        </w:rPr>
-        <w:fldChar w:fldCharType="separate"/>
-      </w:r>
-      <w:r>
-        <w:rPr>
-          <w:rStyle w:val="Hyperlink"/>
-          <w:rFonts w:ascii="Arial" w:hAnsi="Arial" w:cs="Arial"/>
-        </w:rPr>
-        <w:t>How to load MAGE-TAB data into caArray</w:t>
-      </w:r>
-      <w:r>
-        <w:rPr>
-          <w:rFonts w:ascii="Arial" w:hAnsi="Arial" w:cs="Arial"/>
-        </w:rPr>
-        <w:fldChar w:fldCharType="end"/>
-      </w:r>
-      <w:r>
-        <w:rPr>
-          <w:rFonts w:ascii="Arial" w:hAnsi="Arial" w:cs="Arial"/>
-        </w:rPr>
-        <w:t xml:space="preserve"> </w:t>
-      </w:r>
-      <w:r>
-        <w:rPr>
-          <w:rFonts w:ascii="Arial" w:hAnsi="Arial" w:cs="Arial"/>
-        </w:rPr>
-        <w:br/>
-        <w:t xml:space="preserve">This video provides a step-by-step guide to load a microarray expression dataset in the MAGE-TAB format into caArray. It describes pre-requisite information before the upload, explains each step of the process, and showcases the end result of the data load. </w:t>
-      </w:r>
-    </w:p>
-    <w:p>
-      <w:pPr>
-        <w:numPr>
-          <w:ilvl w:val="2"/>
-          <w:numId w:val="3"/>
-        </w:numPr>
-        <w:jc w:val="left"/>
-        <w:rPr>
-          <w:rFonts w:ascii="Arial" w:hAnsi="Arial" w:cs="Arial"/>
-        </w:rPr>
-      </w:pPr>
-      <w:r>
-        <w:rPr>
-          <w:rFonts w:ascii="Arial" w:hAnsi="Arial" w:cs="Arial"/>
-        </w:rPr>
-        <w:t xml:space="preserve">caArrayDemo-002 </w:t>
-      </w:r>
-      <w:r>
-        <w:rPr>
-          <w:rFonts w:ascii="Arial" w:hAnsi="Arial" w:cs="Arial"/>
-        </w:rPr>
-        <w:fldChar w:fldCharType="begin"/>
-      </w:r>
-      <w:r>
-        <w:rPr>
-          <w:rFonts w:ascii="Arial" w:hAnsi="Arial" w:cs="Arial"/>
-        </w:rPr>
-        <w:instrText xml:space="preserve"> HYPERLINK "https://wiki.nci.nih.gov/download/attachments/42832153/Sharing_Prepublished_data_508_compliant.ppt?version=1&amp;modificationDate=1350268476000" \t "_blank" </w:instrText>
-      </w:r>
-      <w:r>
-        <w:rPr>
-          <w:rFonts w:ascii="Arial" w:hAnsi="Arial" w:cs="Arial"/>
-        </w:rPr>
-        <w:fldChar w:fldCharType="separate"/>
-      </w:r>
-      <w:r>
-        <w:rPr>
-          <w:rStyle w:val="Hyperlink"/>
-          <w:rFonts w:ascii="Arial" w:hAnsi="Arial" w:cs="Arial"/>
-        </w:rPr>
-        <w:t>How to Use caArray to Share Pre-Publishing Data</w:t>
-      </w:r>
-      <w:r>
-        <w:rPr>
-          <w:rFonts w:ascii="Arial" w:hAnsi="Arial" w:cs="Arial"/>
-        </w:rPr>
-        <w:fldChar w:fldCharType="end"/>
-      </w:r>
-      <w:r>
-        <w:rPr>
-          <w:rFonts w:ascii="Arial" w:hAnsi="Arial" w:cs="Arial"/>
-        </w:rPr>
-        <w:t xml:space="preserve"> </w:t>
-      </w:r>
-      <w:r>
-        <w:rPr>
-          <w:rFonts w:ascii="Arial" w:hAnsi="Arial" w:cs="Arial"/>
-        </w:rPr>
-        <w:br/>
-        <w:t xml:space="preserve">This presentation provides a step-by-step guide to grant read/revoke access for an unpublished experiment to other caArray users. It is useful for those who are seeking to publish their works and need to meet the increasing demand for making their pre-publishing microarray data available to reviewers in a MIAME compliant format. 2009/12/14: Starting in caArray 2.3, public visibility is managed under </w:t>
-      </w:r>
-      <w:r>
-        <w:rPr>
-          <w:rStyle w:val="Strong"/>
-          <w:rFonts w:ascii="Arial" w:hAnsi="Arial" w:cs="Arial"/>
-        </w:rPr>
-        <w:t>Permissions</w:t>
-      </w:r>
-      <w:r>
-        <w:rPr>
-          <w:rFonts w:ascii="Arial" w:hAnsi="Arial" w:cs="Arial"/>
-        </w:rPr>
-        <w:t>.</w:t>
-      </w:r>
-    </w:p>
-    <w:p>
-      <w:pPr>
-        <w:numPr>
-          <w:ilvl w:val="2"/>
-          <w:numId w:val="3"/>
-        </w:numPr>
-        <w:jc w:val="left"/>
-        <w:rPr>
-          <w:rFonts w:ascii="Arial" w:hAnsi="Arial" w:cs="Arial"/>
-        </w:rPr>
-      </w:pPr>
-      <w:r>
-        <w:rPr>
-          <w:rFonts w:ascii="Arial" w:hAnsi="Arial" w:cs="Arial"/>
-        </w:rPr>
-        <w:t xml:space="preserve">caArrayDemo-004 Using caArray: </w:t>
-      </w:r>
-      <w:r>
-        <w:rPr>
-          <w:rFonts w:ascii="Arial" w:hAnsi="Arial" w:cs="Arial"/>
-        </w:rPr>
-        <w:fldChar w:fldCharType="begin"/>
-      </w:r>
-      <w:r>
-        <w:rPr>
-          <w:rFonts w:ascii="Arial" w:hAnsi="Arial" w:cs="Arial"/>
-        </w:rPr>
-        <w:instrText xml:space="preserve"> HYPERLINK "https://wiki.nci.nih.gov/download/attachments/42832153/Array-design-file_508_compliant.ppt?version=1&amp;modificationDate=1350268459000" \t "_blank" </w:instrText>
-      </w:r>
-      <w:r>
-        <w:rPr>
-          <w:rFonts w:ascii="Arial" w:hAnsi="Arial" w:cs="Arial"/>
-        </w:rPr>
-        <w:fldChar w:fldCharType="separate"/>
-      </w:r>
-      <w:r>
-        <w:rPr>
-          <w:rStyle w:val="Hyperlink"/>
-          <w:rFonts w:ascii="Arial" w:hAnsi="Arial" w:cs="Arial"/>
-        </w:rPr>
-        <w:t>Uploading Array Design File</w:t>
-      </w:r>
-      <w:r>
-        <w:rPr>
-          <w:rFonts w:ascii="Arial" w:hAnsi="Arial" w:cs="Arial"/>
-        </w:rPr>
-        <w:fldChar w:fldCharType="end"/>
-      </w:r>
-      <w:r>
-        <w:rPr>
-          <w:rFonts w:ascii="Arial" w:hAnsi="Arial" w:cs="Arial"/>
-        </w:rPr>
-        <w:t xml:space="preserve"> </w:t>
-      </w:r>
-      <w:r>
-        <w:rPr>
-          <w:rFonts w:ascii="Arial" w:hAnsi="Arial" w:cs="Arial"/>
-        </w:rPr>
-        <w:br/>
-        <w:t>This presentation provides a step-by-step guide to uploading an array design file into caArray.</w:t>
-      </w:r>
-    </w:p>
-    <w:p>
-      <w:pPr>
-        <w:numPr>
-          <w:ilvl w:val="2"/>
-          <w:numId w:val="3"/>
-        </w:numPr>
-        <w:jc w:val="left"/>
-        <w:rPr>
-          <w:rFonts w:ascii="Arial" w:hAnsi="Arial" w:cs="Arial"/>
-        </w:rPr>
-      </w:pPr>
-      <w:r>
-        <w:rPr>
-          <w:rFonts w:ascii="Arial" w:hAnsi="Arial" w:cs="Arial"/>
-        </w:rPr>
-        <w:t>Juli noted that these were created pre-2.5.0, so they may be close to obsolete.  There have been a lot of changes since then.</w:t>
-      </w:r>
-    </w:p>
-    <w:p>
-      <w:pPr>
-        <w:numPr>
-          <w:ilvl w:val="2"/>
-          <w:numId w:val="3"/>
-        </w:numPr>
-        <w:jc w:val="left"/>
-        <w:rPr>
-          <w:rFonts w:ascii="Arial" w:hAnsi="Arial" w:cs="Arial"/>
-        </w:rPr>
-      </w:pPr>
-      <w:r>
-        <w:rPr>
-          <w:rFonts w:ascii="Arial" w:hAnsi="Arial" w:cs="Arial"/>
-        </w:rPr>
-        <w:t xml:space="preserve">Use of caArray for submitting data has gone </w:t>
-      </w:r>
-      <w:r>
-        <w:rPr>
-          <w:rFonts w:ascii="Arial" w:hAnsi="Arial" w:cs="Arial"/>
-        </w:rPr>
-        <w:t>down</w:t>
-      </w:r>
-      <w:r>
-        <w:rPr>
-          <w:rFonts w:ascii="Arial" w:hAnsi="Arial" w:cs="Arial"/>
-        </w:rPr>
-        <w:t xml:space="preserve"> significantly, so we need to scope the data submitters guide appropriately.</w:t>
-      </w:r>
-    </w:p>
-    <w:p>
-      <w:pPr>
-        <w:numPr>
-          <w:ilvl w:val="3"/>
-          <w:numId w:val="3"/>
-        </w:numPr>
-        <w:jc w:val="left"/>
-        <w:rPr>
-          <w:rFonts w:ascii="Arial" w:hAnsi="Arial" w:cs="Arial"/>
-        </w:rPr>
-      </w:pPr>
-      <w:r>
-        <w:rPr>
-          <w:rFonts w:ascii="Arial" w:hAnsi="Arial" w:cs="Arial"/>
-        </w:rPr>
-        <w:lastRenderedPageBreak/>
-        <w:t>Focus specifically on TRANSCEND needs.</w:t>
-      </w:r>
-    </w:p>
-    <w:p>
-      <w:pPr>
-        <w:numPr>
-          <w:ilvl w:val="3"/>
-          <w:numId w:val="3"/>
-        </w:numPr>
-        <w:jc w:val="left"/>
-        <w:rPr>
-          <w:rFonts w:ascii="Arial" w:hAnsi="Arial" w:cs="Arial"/>
-        </w:rPr>
-      </w:pPr>
-      <w:r>
-        <w:rPr>
-          <w:rFonts w:ascii="Arial" w:hAnsi="Arial" w:cs="Arial"/>
-        </w:rPr>
-        <w:t>Mike will provide an LOE before starting on any new documentation.</w:t>
+        <w:t>.  It’s back on his list for this week.</w:t>
       </w:r>
     </w:p>
     <w:p>
@@ -4323,7 +4072,7 @@
         </w:rPr>
         <w:t xml:space="preserve">The latest state of all action items is always available here: </w:t>
       </w:r>
-      <w:hyperlink r:id="rId18" w:history="1">
+      <w:hyperlink r:id="rId17" w:history="1">
         <w:r>
           <w:rPr>
             <w:rStyle w:val="Hyperlink"/>
@@ -4653,7 +4402,15 @@
                 <w:rFonts w:ascii="Arial" w:hAnsi="Arial" w:cs="Arial"/>
                 <w:color w:val="000000"/>
               </w:rPr>
-              <w:t xml:space="preserve"> Jacob Shine,</w:t>
+              <w:t xml:space="preserve"> </w:t>
+            </w:r>
+            <w:r>
+              <w:rPr>
+                <w:rFonts w:ascii="Arial" w:hAnsi="Arial" w:cs="Arial"/>
+                <w:color w:val="000000"/>
+              </w:rPr>
+              <w:lastRenderedPageBreak/>
+              <w:t>Jacob Shine,</w:t>
             </w:r>
             <w:r>
               <w:rPr>
@@ -4716,6 +4473,7 @@
               <w:rPr>
                 <w:rFonts w:ascii="Arial" w:hAnsi="Arial" w:cs="Arial"/>
               </w:rPr>
+              <w:lastRenderedPageBreak/>
               <w:t>Mike Hunter</w:t>
             </w:r>
           </w:p>
@@ -4784,6 +4542,7 @@
               <w:rPr>
                 <w:rFonts w:ascii="Arial" w:hAnsi="Arial" w:cs="Arial"/>
               </w:rPr>
+              <w:lastRenderedPageBreak/>
               <w:t>83. Run Section 508 scan on caIntegrator QA Tier.</w:t>
             </w:r>
           </w:p>
@@ -4950,8 +4709,6 @@
               </w:rPr>
               <w:t>In Progress</w:t>
             </w:r>
-            <w:bookmarkStart w:id="7" w:name="_GoBack"/>
-            <w:bookmarkEnd w:id="7"/>
           </w:p>
         </w:tc>
       </w:tr>
@@ -5279,14 +5036,7 @@
               <w:rPr>
                 <w:rFonts w:ascii="Arial" w:hAnsi="Arial" w:cs="Arial"/>
               </w:rPr>
-              <w:t xml:space="preserve">93. Find the past FISMA </w:t>
-            </w:r>
-            <w:r>
-              <w:rPr>
-                <w:rFonts w:ascii="Arial" w:hAnsi="Arial" w:cs="Arial"/>
-              </w:rPr>
-              <w:lastRenderedPageBreak/>
-              <w:t>documentation and confirm the tracker issues</w:t>
+              <w:t>93. Find the past FISMA documentation and confirm the tracker issues</w:t>
             </w:r>
           </w:p>
         </w:tc>
@@ -5307,7 +5057,6 @@
               <w:rPr>
                 <w:rFonts w:ascii="Arial" w:hAnsi="Arial" w:cs="Arial"/>
               </w:rPr>
-              <w:lastRenderedPageBreak/>
               <w:t>Mike</w:t>
             </w:r>
             <w:r>
@@ -5382,7 +5131,6 @@
               <w:rPr>
                 <w:rFonts w:ascii="Arial" w:hAnsi="Arial" w:cs="Arial"/>
               </w:rPr>
-              <w:lastRenderedPageBreak/>
               <w:t>94. Add a %FTE column to the project plans and populate it going forward</w:t>
             </w:r>
           </w:p>
@@ -5593,9 +5341,9 @@
       </w:r>
     </w:p>
     <w:sectPr>
-      <w:footerReference w:type="default" r:id="rId19"/>
-      <w:headerReference w:type="first" r:id="rId20"/>
-      <w:footerReference w:type="first" r:id="rId21"/>
+      <w:footerReference w:type="default" r:id="rId18"/>
+      <w:headerReference w:type="first" r:id="rId19"/>
+      <w:footerReference w:type="first" r:id="rId20"/>
       <w:type w:val="continuous"/>
       <w:pgSz w:w="12240" w:h="15840" w:code="1"/>
       <w:pgMar w:top="979" w:right="1440" w:bottom="648" w:left="1440" w:header="432" w:footer="432" w:gutter="0"/>
@@ -5608,71 +5356,7 @@
 
 <file path=word/comments.xml><?xml version="1.0" encoding="utf-8"?>
 <w:comments xmlns:wpc="http://schemas.microsoft.com/office/word/2010/wordprocessingCanvas" xmlns:mo="http://schemas.microsoft.com/office/mac/office/2008/main" xmlns:mc="http://schemas.openxmlformats.org/markup-compatibility/2006" xmlns:mv="urn:schemas-microsoft-com:mac:vml" xmlns:o="urn:schemas-microsoft-com:office:office" xmlns:r="http://schemas.openxmlformats.org/officeDocument/2006/relationships" xmlns:m="http://schemas.openxmlformats.org/officeDocument/2006/math" xmlns:v="urn:schemas-microsoft-com:vml" xmlns:wp14="http://schemas.microsoft.com/office/word/2010/wordprocessingDrawing" xmlns:wp="http://schemas.openxmlformats.org/drawingml/2006/wordprocessingDrawing" xmlns:w10="urn:schemas-microsoft-com:office:word" xmlns:w="http://schemas.openxmlformats.org/wordprocessingml/2006/main" xmlns:w14="http://schemas.microsoft.com/office/word/2010/wordml" xmlns:wpg="http://schemas.microsoft.com/office/word/2010/wordprocessingGroup" xmlns:wpi="http://schemas.microsoft.com/office/word/2010/wordprocessingInk" xmlns:wne="http://schemas.microsoft.com/office/word/2006/wordml" xmlns:wps="http://schemas.microsoft.com/office/word/2010/wordprocessingShape" mc:Ignorable="w14 wp14">
-  <w:comment w:id="2" w:author="Michael Hunter" w:date="2013-06-10T15:00:00Z" w:initials="MH">
-    <w:p>
-      <w:pPr>
-        <w:pStyle w:val="CommentText"/>
-      </w:pPr>
-      <w:r>
-        <w:rPr>
-          <w:rStyle w:val="CommentReference"/>
-        </w:rPr>
-        <w:annotationRef/>
-      </w:r>
-      <w:r>
-        <w:t>I need to confirm/update this before the meeting Tuesday.</w:t>
-      </w:r>
-    </w:p>
-  </w:comment>
-  <w:comment w:id="3" w:author="Michael Hunter" w:date="2013-06-10T15:05:00Z" w:initials="MH">
-    <w:p>
-      <w:pPr>
-        <w:pStyle w:val="CommentText"/>
-      </w:pPr>
-      <w:r>
-        <w:rPr>
-          <w:rStyle w:val="CommentReference"/>
-        </w:rPr>
-        <w:annotationRef/>
-      </w:r>
-      <w:r>
-        <w:t>This may be done already – I need to confirm with Winston.</w:t>
-      </w:r>
-    </w:p>
-  </w:comment>
-  <w:comment w:id="4" w:author="Michael Hunter" w:date="2013-06-10T16:13:00Z" w:initials="MH">
-    <w:p>
-      <w:pPr>
-        <w:pStyle w:val="CommentText"/>
-      </w:pPr>
-      <w:r>
-        <w:rPr>
-          <w:rStyle w:val="CommentReference"/>
-        </w:rPr>
-        <w:annotationRef/>
-      </w:r>
-      <w:r>
-        <w:t>I need to update this with Marina Tuesday morning.</w:t>
-      </w:r>
-    </w:p>
-  </w:comment>
-  <w:comment w:id="5" w:author="Michael Hunter" w:date="2013-06-10T16:17:00Z" w:initials="MH">
-    <w:p>
-      <w:pPr>
-        <w:pStyle w:val="CommentText"/>
-      </w:pPr>
-      <w:r>
-        <w:rPr>
-          <w:rStyle w:val="CommentReference"/>
-        </w:rPr>
-        <w:annotationRef/>
-      </w:r>
-      <w:r>
-        <w:t>I need to follow up with Marina regarding the QA Tuesday morning.</w:t>
-      </w:r>
-    </w:p>
-  </w:comment>
-  <w:comment w:id="6" w:author="Michael Hunter" w:date="2013-06-10T16:17:00Z" w:initials="MH">
+  <w:comment w:id="3" w:author="Michael Hunter" w:date="2013-06-10T16:17:00Z" w:initials="MH">
     <w:p>
       <w:pPr>
         <w:pStyle w:val="CommentText"/>
@@ -5814,7 +5498,7 @@
         <w:noProof/>
         <w:sz w:val="20"/>
       </w:rPr>
-      <w:t>5</w:t>
+      <w:t>3</w:t>
     </w:r>
     <w:r>
       <w:rPr>
@@ -5869,7 +5553,7 @@
         <w:noProof/>
         <w:sz w:val="20"/>
       </w:rPr>
-      <w:t>6</w:t>
+      <w:t>5</w:t>
     </w:r>
     <w:r>
       <w:rPr>
@@ -9822,7 +9506,7 @@
 </file>
 
 <file path=customXml/itemProps4.xml><?xml version="1.0" encoding="utf-8"?>
-<ds:datastoreItem xmlns:ds="http://schemas.openxmlformats.org/officeDocument/2006/customXml" ds:itemID="{C21D2ED1-91B3-4F4C-8434-6849CCCFA688}">
+<ds:datastoreItem xmlns:ds="http://schemas.openxmlformats.org/officeDocument/2006/customXml" ds:itemID="{048E0F29-20BF-484C-9ACD-5C81F59F2E79}">
   <ds:schemaRefs>
     <ds:schemaRef ds:uri="http://schemas.openxmlformats.org/officeDocument/2006/bibliography"/>
   </ds:schemaRefs>

</xml_diff>

<commit_message>
Updates from the status meeting
</commit_message>
<xml_diff>
--- a/project_management/internal_meetings/2013/20130611_meeting_minutes.docx
+++ b/project_management/internal_meetings/2013/20130611_meeting_minutes.docx
@@ -669,12 +669,14 @@
                 <w:lang w:eastAsia="ja-JP"/>
               </w:rPr>
             </w:pPr>
+            <w:proofErr w:type="spellStart"/>
             <w:r>
               <w:rPr>
                 <w:lang w:eastAsia="ja-JP"/>
               </w:rPr>
               <w:t>Terpsys</w:t>
             </w:r>
+            <w:proofErr w:type="spellEnd"/>
           </w:p>
         </w:tc>
         <w:tc>
@@ -714,8 +716,13 @@
                 <w:lang w:eastAsia="ja-JP"/>
               </w:rPr>
             </w:pPr>
-            <w:r>
-              <w:t>Cuong Nguyen</w:t>
+            <w:proofErr w:type="spellStart"/>
+            <w:r>
+              <w:t>Cuong</w:t>
+            </w:r>
+            <w:proofErr w:type="spellEnd"/>
+            <w:r>
+              <w:t xml:space="preserve"> Nguyen</w:t>
             </w:r>
           </w:p>
         </w:tc>
@@ -753,12 +760,14 @@
                 <w:lang w:eastAsia="ja-JP"/>
               </w:rPr>
             </w:pPr>
+            <w:proofErr w:type="spellStart"/>
             <w:r>
               <w:rPr>
                 <w:lang w:eastAsia="ja-JP"/>
               </w:rPr>
               <w:t>Terpsys</w:t>
             </w:r>
+            <w:proofErr w:type="spellEnd"/>
           </w:p>
         </w:tc>
         <w:tc>
@@ -778,6 +787,12 @@
                 <w:lang w:eastAsia="ja-JP"/>
               </w:rPr>
             </w:pPr>
+            <w:r>
+              <w:rPr>
+                <w:lang w:eastAsia="ja-JP"/>
+              </w:rPr>
+              <w:t>X</w:t>
+            </w:r>
           </w:p>
         </w:tc>
       </w:tr>
@@ -832,6 +847,7 @@
                 <w:lang w:eastAsia="ja-JP"/>
               </w:rPr>
             </w:pPr>
+            <w:proofErr w:type="spellStart"/>
             <w:r>
               <w:rPr>
                 <w:lang w:eastAsia="ja-JP"/>
@@ -844,6 +860,7 @@
               </w:rPr>
               <w:t>ys</w:t>
             </w:r>
+            <w:proofErr w:type="spellEnd"/>
           </w:p>
         </w:tc>
         <w:tc>
@@ -967,9 +984,19 @@
                 <w:lang w:eastAsia="ja-JP"/>
               </w:rPr>
             </w:pPr>
-            <w:r>
-              <w:t>Ishwar Chandramouliswaran</w:t>
-            </w:r>
+            <w:proofErr w:type="spellStart"/>
+            <w:r>
+              <w:t>Ishwar</w:t>
+            </w:r>
+            <w:proofErr w:type="spellEnd"/>
+            <w:r>
+              <w:t xml:space="preserve"> </w:t>
+            </w:r>
+            <w:proofErr w:type="spellStart"/>
+            <w:r>
+              <w:t>Chandramouliswaran</w:t>
+            </w:r>
+            <w:proofErr w:type="spellEnd"/>
           </w:p>
         </w:tc>
         <w:tc>
@@ -1052,8 +1079,13 @@
               </w:rPr>
             </w:pPr>
             <w:r>
-              <w:t>Jacob Mensah</w:t>
-            </w:r>
+              <w:t xml:space="preserve">Jacob </w:t>
+            </w:r>
+            <w:proofErr w:type="spellStart"/>
+            <w:r>
+              <w:t>Mensah</w:t>
+            </w:r>
+            <w:proofErr w:type="spellEnd"/>
           </w:p>
         </w:tc>
         <w:tc>
@@ -1090,12 +1122,14 @@
                 <w:lang w:eastAsia="ja-JP"/>
               </w:rPr>
             </w:pPr>
+            <w:proofErr w:type="spellStart"/>
             <w:r>
               <w:rPr>
                 <w:lang w:eastAsia="ja-JP"/>
               </w:rPr>
               <w:t>Terpsys</w:t>
             </w:r>
+            <w:proofErr w:type="spellEnd"/>
           </w:p>
         </w:tc>
         <w:tc>
@@ -1283,6 +1317,12 @@
                 <w:lang w:eastAsia="ja-JP"/>
               </w:rPr>
             </w:pPr>
+            <w:r>
+              <w:rPr>
+                <w:lang w:eastAsia="ja-JP"/>
+              </w:rPr>
+              <w:t>X</w:t>
+            </w:r>
           </w:p>
         </w:tc>
       </w:tr>
@@ -1303,9 +1343,19 @@
                 <w:lang w:eastAsia="ja-JP"/>
               </w:rPr>
             </w:pPr>
-            <w:r>
-              <w:t>Juli Klemm</w:t>
-            </w:r>
+            <w:proofErr w:type="spellStart"/>
+            <w:r>
+              <w:t>Juli</w:t>
+            </w:r>
+            <w:proofErr w:type="spellEnd"/>
+            <w:r>
+              <w:t xml:space="preserve"> </w:t>
+            </w:r>
+            <w:proofErr w:type="spellStart"/>
+            <w:r>
+              <w:t>Klemm</w:t>
+            </w:r>
+            <w:proofErr w:type="spellEnd"/>
           </w:p>
         </w:tc>
         <w:tc>
@@ -1367,6 +1417,12 @@
                 <w:lang w:eastAsia="ja-JP"/>
               </w:rPr>
             </w:pPr>
+            <w:r>
+              <w:rPr>
+                <w:lang w:eastAsia="ja-JP"/>
+              </w:rPr>
+              <w:t>X</w:t>
+            </w:r>
           </w:p>
         </w:tc>
       </w:tr>
@@ -1388,8 +1444,13 @@
               </w:rPr>
             </w:pPr>
             <w:r>
-              <w:t>Larry Brem</w:t>
-            </w:r>
+              <w:t xml:space="preserve">Larry </w:t>
+            </w:r>
+            <w:proofErr w:type="spellStart"/>
+            <w:r>
+              <w:t>Brem</w:t>
+            </w:r>
+            <w:proofErr w:type="spellEnd"/>
           </w:p>
         </w:tc>
         <w:tc>
@@ -1472,8 +1533,13 @@
               </w:rPr>
             </w:pPr>
             <w:r>
-              <w:t>Marina Omelchenko</w:t>
-            </w:r>
+              <w:t xml:space="preserve">Marina </w:t>
+            </w:r>
+            <w:proofErr w:type="spellStart"/>
+            <w:r>
+              <w:t>Omelchenko</w:t>
+            </w:r>
+            <w:proofErr w:type="spellEnd"/>
           </w:p>
         </w:tc>
         <w:tc>
@@ -1555,9 +1621,19 @@
                 <w:lang w:eastAsia="ja-JP"/>
               </w:rPr>
             </w:pPr>
-            <w:r>
-              <w:t>Mervi Heiskanen</w:t>
-            </w:r>
+            <w:proofErr w:type="spellStart"/>
+            <w:r>
+              <w:t>Mervi</w:t>
+            </w:r>
+            <w:proofErr w:type="spellEnd"/>
+            <w:r>
+              <w:t xml:space="preserve"> </w:t>
+            </w:r>
+            <w:proofErr w:type="spellStart"/>
+            <w:r>
+              <w:t>Heiskanen</w:t>
+            </w:r>
+            <w:proofErr w:type="spellEnd"/>
           </w:p>
         </w:tc>
         <w:tc>
@@ -1619,6 +1695,12 @@
                 <w:lang w:eastAsia="ja-JP"/>
               </w:rPr>
             </w:pPr>
+            <w:r>
+              <w:rPr>
+                <w:lang w:eastAsia="ja-JP"/>
+              </w:rPr>
+              <w:t>X</w:t>
+            </w:r>
           </w:p>
         </w:tc>
       </w:tr>
@@ -1698,6 +1780,12 @@
                 <w:lang w:eastAsia="ja-JP"/>
               </w:rPr>
             </w:pPr>
+            <w:r>
+              <w:rPr>
+                <w:lang w:eastAsia="ja-JP"/>
+              </w:rPr>
+              <w:t>X</w:t>
+            </w:r>
           </w:p>
         </w:tc>
       </w:tr>
@@ -1752,12 +1840,14 @@
                 <w:lang w:eastAsia="ja-JP"/>
               </w:rPr>
             </w:pPr>
+            <w:proofErr w:type="spellStart"/>
             <w:r>
               <w:rPr>
                 <w:lang w:eastAsia="ja-JP"/>
               </w:rPr>
               <w:t>TerpSys</w:t>
             </w:r>
+            <w:proofErr w:type="spellEnd"/>
           </w:p>
         </w:tc>
         <w:tc>
@@ -1876,9 +1966,19 @@
             </w:tcBorders>
           </w:tcPr>
           <w:p>
-            <w:r>
-              <w:t>Sudha Chudamani</w:t>
-            </w:r>
+            <w:proofErr w:type="spellStart"/>
+            <w:r>
+              <w:t>Sudha</w:t>
+            </w:r>
+            <w:proofErr w:type="spellEnd"/>
+            <w:r>
+              <w:t xml:space="preserve"> </w:t>
+            </w:r>
+            <w:proofErr w:type="spellStart"/>
+            <w:r>
+              <w:t>Chudamani</w:t>
+            </w:r>
+            <w:proofErr w:type="spellEnd"/>
           </w:p>
         </w:tc>
         <w:tc>
@@ -1960,8 +2060,13 @@
                 <w:lang w:eastAsia="ja-JP"/>
               </w:rPr>
             </w:pPr>
-            <w:r>
-              <w:t>Ulli Wagner</w:t>
+            <w:proofErr w:type="spellStart"/>
+            <w:r>
+              <w:t>Ulli</w:t>
+            </w:r>
+            <w:proofErr w:type="spellEnd"/>
+            <w:r>
+              <w:t xml:space="preserve"> Wagner</w:t>
             </w:r>
           </w:p>
         </w:tc>
@@ -2024,6 +2129,12 @@
                 <w:lang w:eastAsia="ja-JP"/>
               </w:rPr>
             </w:pPr>
+            <w:r>
+              <w:rPr>
+                <w:lang w:eastAsia="ja-JP"/>
+              </w:rPr>
+              <w:t>X</w:t>
+            </w:r>
           </w:p>
         </w:tc>
       </w:tr>
@@ -2044,9 +2155,19 @@
                 <w:lang w:eastAsia="ja-JP"/>
               </w:rPr>
             </w:pPr>
-            <w:r>
-              <w:t>Xiaopeng Bian</w:t>
-            </w:r>
+            <w:proofErr w:type="spellStart"/>
+            <w:r>
+              <w:t>Xiaopeng</w:t>
+            </w:r>
+            <w:proofErr w:type="spellEnd"/>
+            <w:r>
+              <w:t xml:space="preserve"> </w:t>
+            </w:r>
+            <w:proofErr w:type="spellStart"/>
+            <w:r>
+              <w:t>Bian</w:t>
+            </w:r>
+            <w:proofErr w:type="spellEnd"/>
           </w:p>
         </w:tc>
         <w:tc>
@@ -2128,8 +2249,13 @@
                 <w:lang w:eastAsia="ja-JP"/>
               </w:rPr>
             </w:pPr>
-            <w:r>
-              <w:t>Yeon Choi</w:t>
+            <w:proofErr w:type="spellStart"/>
+            <w:r>
+              <w:t>Yeon</w:t>
+            </w:r>
+            <w:proofErr w:type="spellEnd"/>
+            <w:r>
+              <w:t xml:space="preserve"> Choi</w:t>
             </w:r>
           </w:p>
         </w:tc>
@@ -2167,12 +2293,14 @@
                 <w:lang w:eastAsia="ja-JP"/>
               </w:rPr>
             </w:pPr>
+            <w:proofErr w:type="spellStart"/>
             <w:r>
               <w:rPr>
                 <w:lang w:eastAsia="ja-JP"/>
               </w:rPr>
               <w:t>TerpSys</w:t>
             </w:r>
+            <w:proofErr w:type="spellEnd"/>
           </w:p>
         </w:tc>
         <w:tc>
@@ -2311,8 +2439,13 @@
     </w:p>
     <w:p>
       <w:r>
-        <w:t>Meeting Password: caA_caI</w:t>
-      </w:r>
+        <w:t xml:space="preserve">Meeting Password: </w:t>
+      </w:r>
+      <w:proofErr w:type="spellStart"/>
+      <w:r>
+        <w:t>caA_caI</w:t>
+      </w:r>
+      <w:proofErr w:type="spellEnd"/>
     </w:p>
     <w:p/>
     <w:p>
@@ -2390,7 +2523,7 @@
         <w:rPr>
           <w:rFonts w:ascii="Arial" w:hAnsi="Arial" w:cs="Arial"/>
         </w:rPr>
-        <w:t>X</w:t>
+        <w:t>2</w:t>
       </w:r>
       <w:r>
         <w:rPr>
@@ -2464,12 +2597,16 @@
           <w:rFonts w:ascii="Arial" w:hAnsi="Arial" w:cs="Arial"/>
         </w:rPr>
       </w:pPr>
+      <w:proofErr w:type="spellStart"/>
+      <w:proofErr w:type="gramStart"/>
       <w:r>
         <w:rPr>
           <w:rFonts w:ascii="Arial" w:hAnsi="Arial" w:cs="Arial"/>
         </w:rPr>
         <w:t>caArray</w:t>
       </w:r>
+      <w:proofErr w:type="spellEnd"/>
+      <w:proofErr w:type="gramEnd"/>
       <w:r>
         <w:rPr>
           <w:rFonts w:ascii="Arial" w:hAnsi="Arial" w:cs="Arial"/>
@@ -2542,11 +2679,19 @@
         </w:rPr>
         <w:t xml:space="preserve">Security team has been notified that they may proceed with the </w:t>
       </w:r>
-      <w:r>
-        <w:rPr>
-          <w:rFonts w:ascii="Arial" w:hAnsi="Arial" w:cs="Arial"/>
-        </w:rPr>
-        <w:t xml:space="preserve">appscan </w:t>
+      <w:proofErr w:type="spellStart"/>
+      <w:r>
+        <w:rPr>
+          <w:rFonts w:ascii="Arial" w:hAnsi="Arial" w:cs="Arial"/>
+        </w:rPr>
+        <w:t>appscan</w:t>
+      </w:r>
+      <w:proofErr w:type="spellEnd"/>
+      <w:r>
+        <w:rPr>
+          <w:rFonts w:ascii="Arial" w:hAnsi="Arial" w:cs="Arial"/>
+        </w:rPr>
+        <w:t xml:space="preserve"> </w:t>
       </w:r>
       <w:r>
         <w:rPr>
@@ -2793,8 +2938,6 @@
         </w:rPr>
         <w:t>does not refer to the upgrader.</w:t>
       </w:r>
-      <w:bookmarkStart w:id="2" w:name="_GoBack"/>
-      <w:bookmarkEnd w:id="2"/>
     </w:p>
     <w:p>
       <w:pPr>
@@ -2849,6 +2992,156 @@
     <w:p>
       <w:pPr>
         <w:numPr>
+          <w:ilvl w:val="5"/>
+          <w:numId w:val="3"/>
+        </w:numPr>
+        <w:jc w:val="left"/>
+        <w:rPr>
+          <w:rFonts w:ascii="Arial" w:hAnsi="Arial" w:cs="Arial"/>
+          <w:i/>
+        </w:rPr>
+      </w:pPr>
+      <w:r>
+        <w:rPr>
+          <w:rFonts w:ascii="Arial" w:hAnsi="Arial" w:cs="Arial"/>
+        </w:rPr>
+        <w:t>Are we upgrading to 5.0?</w:t>
+      </w:r>
+    </w:p>
+    <w:p>
+      <w:pPr>
+        <w:numPr>
+          <w:ilvl w:val="6"/>
+          <w:numId w:val="3"/>
+        </w:numPr>
+        <w:jc w:val="left"/>
+        <w:rPr>
+          <w:rFonts w:ascii="Arial" w:hAnsi="Arial" w:cs="Arial"/>
+          <w:i/>
+        </w:rPr>
+      </w:pPr>
+      <w:r>
+        <w:rPr>
+          <w:rFonts w:ascii="Arial" w:hAnsi="Arial" w:cs="Arial"/>
+        </w:rPr>
+        <w:t>Not backwards compatible so we will need to assess impact</w:t>
+      </w:r>
+    </w:p>
+    <w:p>
+      <w:pPr>
+        <w:numPr>
+          <w:ilvl w:val="6"/>
+          <w:numId w:val="3"/>
+        </w:numPr>
+        <w:jc w:val="left"/>
+        <w:rPr>
+          <w:rFonts w:ascii="Arial" w:hAnsi="Arial" w:cs="Arial"/>
+          <w:i/>
+        </w:rPr>
+      </w:pPr>
+      <w:proofErr w:type="spellStart"/>
+      <w:r>
+        <w:rPr>
+          <w:rFonts w:ascii="Arial" w:hAnsi="Arial" w:cs="Arial"/>
+        </w:rPr>
+        <w:t>Cuong</w:t>
+      </w:r>
+      <w:proofErr w:type="spellEnd"/>
+      <w:r>
+        <w:rPr>
+          <w:rFonts w:ascii="Arial" w:hAnsi="Arial" w:cs="Arial"/>
+        </w:rPr>
+        <w:t xml:space="preserve"> confirmed</w:t>
+      </w:r>
+      <w:r>
+        <w:rPr>
+          <w:rFonts w:ascii="Arial" w:hAnsi="Arial" w:cs="Arial"/>
+        </w:rPr>
+        <w:t xml:space="preserve"> that UPT 5.0 has been released for production use</w:t>
+      </w:r>
+    </w:p>
+    <w:p>
+      <w:pPr>
+        <w:numPr>
+          <w:ilvl w:val="5"/>
+          <w:numId w:val="3"/>
+        </w:numPr>
+        <w:jc w:val="left"/>
+        <w:rPr>
+          <w:rFonts w:ascii="Arial" w:hAnsi="Arial" w:cs="Arial"/>
+          <w:i/>
+        </w:rPr>
+      </w:pPr>
+      <w:r>
+        <w:rPr>
+          <w:rFonts w:ascii="Arial" w:hAnsi="Arial" w:cs="Arial"/>
+        </w:rPr>
+        <w:t>Options (current 4.2.3)</w:t>
+      </w:r>
+    </w:p>
+    <w:p>
+      <w:pPr>
+        <w:numPr>
+          <w:ilvl w:val="6"/>
+          <w:numId w:val="3"/>
+        </w:numPr>
+        <w:jc w:val="left"/>
+        <w:rPr>
+          <w:rFonts w:ascii="Arial" w:hAnsi="Arial" w:cs="Arial"/>
+        </w:rPr>
+      </w:pPr>
+      <w:r>
+        <w:rPr>
+          <w:rFonts w:ascii="Arial" w:hAnsi="Arial" w:cs="Arial"/>
+        </w:rPr>
+        <w:t>4.2.3.1 fixes security issues in 4.2.3</w:t>
+      </w:r>
+    </w:p>
+    <w:p>
+      <w:pPr>
+        <w:numPr>
+          <w:ilvl w:val="6"/>
+          <w:numId w:val="3"/>
+        </w:numPr>
+        <w:jc w:val="left"/>
+        <w:rPr>
+          <w:rFonts w:ascii="Arial" w:hAnsi="Arial" w:cs="Arial"/>
+        </w:rPr>
+      </w:pPr>
+      <w:r>
+        <w:rPr>
+          <w:rFonts w:ascii="Arial" w:hAnsi="Arial" w:cs="Arial"/>
+        </w:rPr>
+        <w:t>4.5</w:t>
+      </w:r>
+      <w:r>
+        <w:rPr>
+          <w:rFonts w:ascii="Arial" w:hAnsi="Arial" w:cs="Arial"/>
+        </w:rPr>
+        <w:t xml:space="preserve"> adds password management</w:t>
+      </w:r>
+    </w:p>
+    <w:p>
+      <w:pPr>
+        <w:numPr>
+          <w:ilvl w:val="6"/>
+          <w:numId w:val="3"/>
+        </w:numPr>
+        <w:jc w:val="left"/>
+        <w:rPr>
+          <w:rFonts w:ascii="Arial" w:hAnsi="Arial" w:cs="Arial"/>
+        </w:rPr>
+      </w:pPr>
+      <w:r>
+        <w:rPr>
+          <w:rFonts w:ascii="Arial" w:hAnsi="Arial" w:cs="Arial"/>
+        </w:rPr>
+        <w:t>5.0</w:t>
+      </w:r>
+    </w:p>
+    <w:p>
+      <w:pPr>
+        <w:numPr>
           <w:ilvl w:val="4"/>
           <w:numId w:val="3"/>
         </w:numPr>
@@ -2899,6 +3192,33 @@
           <w:rFonts w:ascii="Arial" w:hAnsi="Arial" w:cs="Arial"/>
         </w:rPr>
         <w:t>file system</w:t>
+      </w:r>
+    </w:p>
+    <w:p>
+      <w:pPr>
+        <w:numPr>
+          <w:ilvl w:val="5"/>
+          <w:numId w:val="3"/>
+        </w:numPr>
+        <w:jc w:val="left"/>
+        <w:rPr>
+          <w:rFonts w:ascii="Arial" w:hAnsi="Arial" w:cs="Arial"/>
+          <w:i/>
+        </w:rPr>
+      </w:pPr>
+      <w:proofErr w:type="spellStart"/>
+      <w:r>
+        <w:rPr>
+          <w:rFonts w:ascii="Arial" w:hAnsi="Arial" w:cs="Arial"/>
+        </w:rPr>
+        <w:t>Juli</w:t>
+      </w:r>
+      <w:proofErr w:type="spellEnd"/>
+      <w:r>
+        <w:rPr>
+          <w:rFonts w:ascii="Arial" w:hAnsi="Arial" w:cs="Arial"/>
+        </w:rPr>
+        <w:t xml:space="preserve"> raised a concern that it’s high effort, especially testing overhead, given how the rate of data being added has slowed down – could we keep going with the current backup strategy?</w:t>
       </w:r>
     </w:p>
     <w:p>
@@ -3034,8 +3354,30 @@
         <w:rPr>
           <w:rFonts w:ascii="Arial" w:hAnsi="Arial" w:cs="Arial"/>
         </w:rPr>
-        <w:t>\\ncifs-p089.nci.nih.gov &gt; NCICB &gt; caArray &gt; caArray-FISMA_security</w:t>
-      </w:r>
+        <w:t xml:space="preserve">\\ncifs-p089.nci.nih.gov &gt; NCICB &gt; </w:t>
+      </w:r>
+      <w:proofErr w:type="spellStart"/>
+      <w:r>
+        <w:rPr>
+          <w:rFonts w:ascii="Arial" w:hAnsi="Arial" w:cs="Arial"/>
+        </w:rPr>
+        <w:t>caArray</w:t>
+      </w:r>
+      <w:proofErr w:type="spellEnd"/>
+      <w:r>
+        <w:rPr>
+          <w:rFonts w:ascii="Arial" w:hAnsi="Arial" w:cs="Arial"/>
+        </w:rPr>
+        <w:t xml:space="preserve"> &gt; </w:t>
+      </w:r>
+      <w:proofErr w:type="spellStart"/>
+      <w:r>
+        <w:rPr>
+          <w:rFonts w:ascii="Arial" w:hAnsi="Arial" w:cs="Arial"/>
+        </w:rPr>
+        <w:t>caArray-FISMA_security</w:t>
+      </w:r>
+      <w:proofErr w:type="spellEnd"/>
       <w:r>
         <w:rPr>
           <w:rFonts w:ascii="Arial" w:hAnsi="Arial" w:cs="Arial"/>
@@ -3059,6 +3401,7 @@
         <w:rPr>
           <w:rFonts w:ascii="Arial" w:hAnsi="Arial" w:cs="Arial"/>
         </w:rPr>
+        <w:lastRenderedPageBreak/>
         <w:t>Maki noted that the documentation</w:t>
       </w:r>
       <w:r>
@@ -3072,6 +3415,39 @@
           <w:rFonts w:ascii="Arial" w:hAnsi="Arial" w:cs="Arial"/>
         </w:rPr>
         <w:t xml:space="preserve">  Initial thoughts?</w:t>
+      </w:r>
+    </w:p>
+    <w:p>
+      <w:pPr>
+        <w:numPr>
+          <w:ilvl w:val="6"/>
+          <w:numId w:val="3"/>
+        </w:numPr>
+        <w:jc w:val="left"/>
+        <w:rPr>
+          <w:rFonts w:ascii="Arial" w:hAnsi="Arial" w:cs="Arial"/>
+          <w:i/>
+        </w:rPr>
+      </w:pPr>
+      <w:r>
+        <w:rPr>
+          <w:rFonts w:ascii="Arial" w:hAnsi="Arial" w:cs="Arial"/>
+        </w:rPr>
+        <w:t xml:space="preserve">May make sense to hold a meeting with the contractors to share our plan for addressing those items and confirm it meets the spirit: Craig </w:t>
+      </w:r>
+      <w:proofErr w:type="spellStart"/>
+      <w:r>
+        <w:rPr>
+          <w:rFonts w:ascii="Arial" w:hAnsi="Arial" w:cs="Arial"/>
+        </w:rPr>
+        <w:t>Hayn</w:t>
+      </w:r>
+      <w:proofErr w:type="spellEnd"/>
+      <w:r>
+        <w:rPr>
+          <w:rFonts w:ascii="Arial" w:hAnsi="Arial" w:cs="Arial"/>
+        </w:rPr>
+        <w:t>, Verifying Group.</w:t>
       </w:r>
     </w:p>
     <w:p>
@@ -3102,8 +3478,16 @@
         <w:rPr>
           <w:rFonts w:ascii="Arial" w:hAnsi="Arial" w:cs="Arial"/>
         </w:rPr>
-        <w:t xml:space="preserve"> in Jira</w:t>
-      </w:r>
+        <w:t xml:space="preserve"> in </w:t>
+      </w:r>
+      <w:proofErr w:type="spellStart"/>
+      <w:r>
+        <w:rPr>
+          <w:rFonts w:ascii="Arial" w:hAnsi="Arial" w:cs="Arial"/>
+        </w:rPr>
+        <w:t>Jira</w:t>
+      </w:r>
+      <w:proofErr w:type="spellEnd"/>
     </w:p>
     <w:p>
       <w:pPr>
@@ -3139,7 +3523,21 @@
         <w:rPr>
           <w:rFonts w:ascii="Arial" w:hAnsi="Arial" w:cs="Arial"/>
         </w:rPr>
-        <w:t xml:space="preserve"> issues Juli identified</w:t>
+        <w:t xml:space="preserve"> issues </w:t>
+      </w:r>
+      <w:proofErr w:type="spellStart"/>
+      <w:r>
+        <w:rPr>
+          <w:rFonts w:ascii="Arial" w:hAnsi="Arial" w:cs="Arial"/>
+        </w:rPr>
+        <w:t>Juli</w:t>
+      </w:r>
+      <w:proofErr w:type="spellEnd"/>
+      <w:r>
+        <w:rPr>
+          <w:rFonts w:ascii="Arial" w:hAnsi="Arial" w:cs="Arial"/>
+        </w:rPr>
+        <w:t xml:space="preserve"> identified</w:t>
       </w:r>
       <w:r>
         <w:rPr>
@@ -3200,8 +3598,16 @@
         <w:rPr>
           <w:rFonts w:ascii="Arial" w:hAnsi="Arial" w:cs="Arial"/>
         </w:rPr>
-        <w:t xml:space="preserve"> in Jira</w:t>
-      </w:r>
+        <w:t xml:space="preserve"> in </w:t>
+      </w:r>
+      <w:proofErr w:type="spellStart"/>
+      <w:r>
+        <w:rPr>
+          <w:rFonts w:ascii="Arial" w:hAnsi="Arial" w:cs="Arial"/>
+        </w:rPr>
+        <w:t>Jira</w:t>
+      </w:r>
+      <w:proofErr w:type="spellEnd"/>
       <w:r>
         <w:rPr>
           <w:rFonts w:ascii="Arial" w:hAnsi="Arial" w:cs="Arial"/>
@@ -3226,11 +3632,21 @@
           <w:rFonts w:ascii="Arial" w:hAnsi="Arial" w:cs="Arial"/>
         </w:rPr>
       </w:pPr>
-      <w:r>
-        <w:rPr>
-          <w:rFonts w:ascii="Arial" w:hAnsi="Arial" w:cs="Arial"/>
-        </w:rPr>
-        <w:t>caIntegrator:</w:t>
+      <w:proofErr w:type="spellStart"/>
+      <w:proofErr w:type="gramStart"/>
+      <w:r>
+        <w:rPr>
+          <w:rFonts w:ascii="Arial" w:hAnsi="Arial" w:cs="Arial"/>
+        </w:rPr>
+        <w:t>caIntegrator</w:t>
+      </w:r>
+      <w:proofErr w:type="spellEnd"/>
+      <w:proofErr w:type="gramEnd"/>
+      <w:r>
+        <w:rPr>
+          <w:rFonts w:ascii="Arial" w:hAnsi="Arial" w:cs="Arial"/>
+        </w:rPr>
+        <w:t>:</w:t>
       </w:r>
     </w:p>
     <w:p>
@@ -3362,7 +3778,6 @@
         <w:rPr>
           <w:rFonts w:ascii="Arial" w:hAnsi="Arial" w:cs="Arial"/>
         </w:rPr>
-        <w:lastRenderedPageBreak/>
         <w:t xml:space="preserve">Remaining: </w:t>
       </w:r>
       <w:r>
@@ -3423,7 +3838,21 @@
         <w:rPr>
           <w:rFonts w:ascii="Arial" w:hAnsi="Arial" w:cs="Arial"/>
         </w:rPr>
-        <w:t xml:space="preserve"> appscan </w:t>
+        <w:t xml:space="preserve"> </w:t>
+      </w:r>
+      <w:proofErr w:type="spellStart"/>
+      <w:r>
+        <w:rPr>
+          <w:rFonts w:ascii="Arial" w:hAnsi="Arial" w:cs="Arial"/>
+        </w:rPr>
+        <w:t>appscan</w:t>
+      </w:r>
+      <w:proofErr w:type="spellEnd"/>
+      <w:r>
+        <w:rPr>
+          <w:rFonts w:ascii="Arial" w:hAnsi="Arial" w:cs="Arial"/>
+        </w:rPr>
+        <w:t xml:space="preserve"> </w:t>
       </w:r>
       <w:r>
         <w:rPr>
@@ -3619,7 +4048,6 @@
           <w:i/>
         </w:rPr>
       </w:pPr>
-      <w:commentRangeStart w:id="3"/>
       <w:r>
         <w:rPr>
           <w:rFonts w:ascii="Arial" w:hAnsi="Arial" w:cs="Arial"/>
@@ -3659,13 +4087,6 @@
         </w:rPr>
         <w:t>performance improvements and testing under load.</w:t>
       </w:r>
-      <w:commentRangeEnd w:id="3"/>
-      <w:r>
-        <w:rPr>
-          <w:rStyle w:val="CommentReference"/>
-        </w:rPr>
-        <w:commentReference w:id="3"/>
-      </w:r>
     </w:p>
     <w:p>
       <w:pPr>
@@ -3691,6 +4112,12 @@
         </w:rPr>
         <w:t>Support:</w:t>
       </w:r>
+      <w:r>
+        <w:rPr>
+          <w:rFonts w:ascii="Arial" w:hAnsi="Arial" w:cs="Arial"/>
+        </w:rPr>
+        <w:t xml:space="preserve"> None.</w:t>
+      </w:r>
     </w:p>
     <w:p>
       <w:pPr>
@@ -3709,6 +4136,12 @@
         </w:rPr>
         <w:t>Systems:</w:t>
       </w:r>
+      <w:r>
+        <w:rPr>
+          <w:rFonts w:ascii="Arial" w:hAnsi="Arial"/>
+        </w:rPr>
+        <w:t xml:space="preserve"> None.</w:t>
+      </w:r>
     </w:p>
     <w:p>
       <w:pPr>
@@ -3773,13 +4206,27 @@
         <w:rPr>
           <w:rFonts w:ascii="Arial" w:hAnsi="Arial" w:cs="Arial"/>
         </w:rPr>
-        <w:t>a GF</w:t>
-      </w:r>
-      <w:r>
-        <w:rPr>
-          <w:rFonts w:ascii="Arial" w:hAnsi="Arial" w:cs="Arial"/>
-        </w:rPr>
-        <w:t>orge page that</w:t>
+        <w:t xml:space="preserve">a </w:t>
+      </w:r>
+      <w:proofErr w:type="spellStart"/>
+      <w:r>
+        <w:rPr>
+          <w:rFonts w:ascii="Arial" w:hAnsi="Arial" w:cs="Arial"/>
+        </w:rPr>
+        <w:t>GF</w:t>
+      </w:r>
+      <w:r>
+        <w:rPr>
+          <w:rFonts w:ascii="Arial" w:hAnsi="Arial" w:cs="Arial"/>
+        </w:rPr>
+        <w:t>orge</w:t>
+      </w:r>
+      <w:proofErr w:type="spellEnd"/>
+      <w:r>
+        <w:rPr>
+          <w:rFonts w:ascii="Arial" w:hAnsi="Arial" w:cs="Arial"/>
+        </w:rPr>
+        <w:t xml:space="preserve"> page that</w:t>
       </w:r>
       <w:r>
         <w:rPr>
@@ -3918,6 +4365,12 @@
           <w:rFonts w:ascii="Arial" w:hAnsi="Arial"/>
         </w:rPr>
         <w:t>Update from App Support:</w:t>
+      </w:r>
+      <w:r>
+        <w:rPr>
+          <w:rFonts w:ascii="Arial" w:hAnsi="Arial"/>
+        </w:rPr>
+        <w:t xml:space="preserve"> None.</w:t>
       </w:r>
     </w:p>
     <w:p>
@@ -4034,6 +4487,12 @@
         <w:rPr>
           <w:rFonts w:ascii="Arial" w:hAnsi="Arial" w:cs="Arial"/>
         </w:rPr>
+        <w:t>2:38</w:t>
+      </w:r>
+      <w:r>
+        <w:rPr>
+          <w:rFonts w:ascii="Arial" w:hAnsi="Arial" w:cs="Arial"/>
+        </w:rPr>
         <w:t xml:space="preserve"> pm</w:t>
       </w:r>
     </w:p>
@@ -4072,7 +4531,7 @@
         </w:rPr>
         <w:t xml:space="preserve">The latest state of all action items is always available here: </w:t>
       </w:r>
-      <w:hyperlink r:id="rId17" w:history="1">
+      <w:hyperlink r:id="rId16" w:history="1">
         <w:r>
           <w:rPr>
             <w:rStyle w:val="Hyperlink"/>
@@ -4299,8 +4758,16 @@
               <w:rPr>
                 <w:rFonts w:ascii="Arial" w:hAnsi="Arial" w:cs="Arial"/>
               </w:rPr>
-              <w:t>Eve Shalley</w:t>
-            </w:r>
+              <w:t xml:space="preserve">Eve </w:t>
+            </w:r>
+            <w:proofErr w:type="spellStart"/>
+            <w:r>
+              <w:rPr>
+                <w:rFonts w:ascii="Arial" w:hAnsi="Arial" w:cs="Arial"/>
+              </w:rPr>
+              <w:t>Shalley</w:t>
+            </w:r>
+            <w:proofErr w:type="spellEnd"/>
           </w:p>
         </w:tc>
         <w:tc>
@@ -4341,14 +4808,7 @@
               <w:rPr>
                 <w:rFonts w:ascii="Arial" w:hAnsi="Arial" w:cs="Arial"/>
               </w:rPr>
-              <w:t xml:space="preserve">On Hold </w:t>
-            </w:r>
-            <w:r>
-              <w:rPr>
-                <w:rFonts w:ascii="Arial" w:hAnsi="Arial" w:cs="Arial"/>
-                <w:color w:val="000000"/>
-              </w:rPr>
-              <w:t>(I-SPY2 data not yet available)</w:t>
+              <w:t>Complete</w:t>
             </w:r>
           </w:p>
         </w:tc>
@@ -4402,35 +4862,91 @@
                 <w:rFonts w:ascii="Arial" w:hAnsi="Arial" w:cs="Arial"/>
                 <w:color w:val="000000"/>
               </w:rPr>
+              <w:t xml:space="preserve"> Jacob Shine,</w:t>
+            </w:r>
+            <w:r>
+              <w:rPr>
+                <w:rFonts w:ascii="Arial" w:hAnsi="Arial" w:cs="Arial"/>
+                <w:color w:val="000000"/>
+              </w:rPr>
               <w:t xml:space="preserve"> </w:t>
             </w:r>
+            <w:proofErr w:type="spellStart"/>
             <w:r>
               <w:rPr>
                 <w:rFonts w:ascii="Arial" w:hAnsi="Arial" w:cs="Arial"/>
                 <w:color w:val="000000"/>
               </w:rPr>
-              <w:lastRenderedPageBreak/>
-              <w:t>Jacob Shine,</w:t>
-            </w:r>
+              <w:t>Juli</w:t>
+            </w:r>
+            <w:proofErr w:type="spellEnd"/>
             <w:r>
               <w:rPr>
                 <w:rFonts w:ascii="Arial" w:hAnsi="Arial" w:cs="Arial"/>
                 <w:color w:val="000000"/>
               </w:rPr>
-              <w:t xml:space="preserve"> Juli Klemm, Ulli Wagner, and </w:t>
-            </w:r>
+              <w:t xml:space="preserve"> </w:t>
+            </w:r>
+            <w:proofErr w:type="spellStart"/>
             <w:r>
               <w:rPr>
                 <w:rFonts w:ascii="Arial" w:hAnsi="Arial" w:cs="Arial"/>
                 <w:color w:val="000000"/>
               </w:rPr>
-              <w:t>JJ Pan to plan the caArray 2.5.2</w:t>
-            </w:r>
+              <w:t>Klemm</w:t>
+            </w:r>
+            <w:proofErr w:type="spellEnd"/>
             <w:r>
               <w:rPr>
                 <w:rFonts w:ascii="Arial" w:hAnsi="Arial" w:cs="Arial"/>
                 <w:color w:val="000000"/>
               </w:rPr>
+              <w:t xml:space="preserve">, </w:t>
+            </w:r>
+            <w:proofErr w:type="spellStart"/>
+            <w:r>
+              <w:rPr>
+                <w:rFonts w:ascii="Arial" w:hAnsi="Arial" w:cs="Arial"/>
+                <w:color w:val="000000"/>
+              </w:rPr>
+              <w:t>Ulli</w:t>
+            </w:r>
+            <w:proofErr w:type="spellEnd"/>
+            <w:r>
+              <w:rPr>
+                <w:rFonts w:ascii="Arial" w:hAnsi="Arial" w:cs="Arial"/>
+                <w:color w:val="000000"/>
+              </w:rPr>
+              <w:t xml:space="preserve"> Wagner, and </w:t>
+            </w:r>
+            <w:r>
+              <w:rPr>
+                <w:rFonts w:ascii="Arial" w:hAnsi="Arial" w:cs="Arial"/>
+                <w:color w:val="000000"/>
+              </w:rPr>
+              <w:t xml:space="preserve">JJ Pan to plan the </w:t>
+            </w:r>
+            <w:proofErr w:type="spellStart"/>
+            <w:r>
+              <w:rPr>
+                <w:rFonts w:ascii="Arial" w:hAnsi="Arial" w:cs="Arial"/>
+                <w:color w:val="000000"/>
+              </w:rPr>
+              <w:t>caArray</w:t>
+            </w:r>
+            <w:proofErr w:type="spellEnd"/>
+            <w:r>
+              <w:rPr>
+                <w:rFonts w:ascii="Arial" w:hAnsi="Arial" w:cs="Arial"/>
+                <w:color w:val="000000"/>
+              </w:rPr>
+              <w:t xml:space="preserve"> 2.5.2</w:t>
+            </w:r>
+            <w:r>
+              <w:rPr>
+                <w:rFonts w:ascii="Arial" w:hAnsi="Arial" w:cs="Arial"/>
+                <w:color w:val="000000"/>
+              </w:rPr>
               <w:t xml:space="preserve"> release</w:t>
             </w:r>
             <w:r>
@@ -4440,12 +4956,21 @@
               </w:rPr>
               <w:t xml:space="preserve"> and the </w:t>
             </w:r>
+            <w:proofErr w:type="spellStart"/>
             <w:r>
               <w:rPr>
                 <w:rFonts w:ascii="Arial" w:hAnsi="Arial" w:cs="Arial"/>
                 <w:color w:val="000000"/>
               </w:rPr>
-              <w:t>caIntegrator 1.4.2 release</w:t>
+              <w:t>caIntegrator</w:t>
+            </w:r>
+            <w:proofErr w:type="spellEnd"/>
+            <w:r>
+              <w:rPr>
+                <w:rFonts w:ascii="Arial" w:hAnsi="Arial" w:cs="Arial"/>
+                <w:color w:val="000000"/>
+              </w:rPr>
+              <w:t xml:space="preserve"> 1.4.2 release</w:t>
             </w:r>
             <w:r>
               <w:rPr>
@@ -4473,7 +4998,6 @@
               <w:rPr>
                 <w:rFonts w:ascii="Arial" w:hAnsi="Arial" w:cs="Arial"/>
               </w:rPr>
-              <w:lastRenderedPageBreak/>
               <w:t>Mike Hunter</w:t>
             </w:r>
           </w:p>
@@ -4542,8 +5066,21 @@
               <w:rPr>
                 <w:rFonts w:ascii="Arial" w:hAnsi="Arial" w:cs="Arial"/>
               </w:rPr>
-              <w:lastRenderedPageBreak/>
-              <w:t>83. Run Section 508 scan on caIntegrator QA Tier.</w:t>
+              <w:t xml:space="preserve">83. Run Section 508 scan on </w:t>
+            </w:r>
+            <w:proofErr w:type="spellStart"/>
+            <w:r>
+              <w:rPr>
+                <w:rFonts w:ascii="Arial" w:hAnsi="Arial" w:cs="Arial"/>
+              </w:rPr>
+              <w:t>caIntegrator</w:t>
+            </w:r>
+            <w:proofErr w:type="spellEnd"/>
+            <w:r>
+              <w:rPr>
+                <w:rFonts w:ascii="Arial" w:hAnsi="Arial" w:cs="Arial"/>
+              </w:rPr>
+              <w:t xml:space="preserve"> QA Tier.</w:t>
             </w:r>
           </w:p>
         </w:tc>
@@ -4828,8 +5365,44 @@
               <w:rPr>
                 <w:rFonts w:ascii="Arial" w:hAnsi="Arial" w:cs="Arial"/>
               </w:rPr>
-              <w:t>91. Provide Eve Shalley a summary of the changes in the next releases of caArray and caIntegrator</w:t>
-            </w:r>
+              <w:t xml:space="preserve">91. Provide Eve </w:t>
+            </w:r>
+            <w:proofErr w:type="spellStart"/>
+            <w:r>
+              <w:rPr>
+                <w:rFonts w:ascii="Arial" w:hAnsi="Arial" w:cs="Arial"/>
+              </w:rPr>
+              <w:t>Shalley</w:t>
+            </w:r>
+            <w:proofErr w:type="spellEnd"/>
+            <w:r>
+              <w:rPr>
+                <w:rFonts w:ascii="Arial" w:hAnsi="Arial" w:cs="Arial"/>
+              </w:rPr>
+              <w:t xml:space="preserve"> a summary of the changes in the next releases of </w:t>
+            </w:r>
+            <w:proofErr w:type="spellStart"/>
+            <w:r>
+              <w:rPr>
+                <w:rFonts w:ascii="Arial" w:hAnsi="Arial" w:cs="Arial"/>
+              </w:rPr>
+              <w:t>caArray</w:t>
+            </w:r>
+            <w:proofErr w:type="spellEnd"/>
+            <w:r>
+              <w:rPr>
+                <w:rFonts w:ascii="Arial" w:hAnsi="Arial" w:cs="Arial"/>
+              </w:rPr>
+              <w:t xml:space="preserve"> and </w:t>
+            </w:r>
+            <w:proofErr w:type="spellStart"/>
+            <w:r>
+              <w:rPr>
+                <w:rFonts w:ascii="Arial" w:hAnsi="Arial" w:cs="Arial"/>
+              </w:rPr>
+              <w:t>caIntegrator</w:t>
+            </w:r>
+            <w:proofErr w:type="spellEnd"/>
           </w:p>
         </w:tc>
         <w:tc>
@@ -5224,6 +5797,475 @@
               <w:rPr>
                 <w:rFonts w:ascii="Arial" w:hAnsi="Arial" w:cs="Arial"/>
               </w:rPr>
+              <w:t>In Progress</w:t>
+            </w:r>
+          </w:p>
+        </w:tc>
+      </w:tr>
+      <w:tr>
+        <w:trPr>
+          <w:trHeight w:val="270"/>
+        </w:trPr>
+        <w:tc>
+          <w:tcPr>
+            <w:tcW w:w="3167" w:type="dxa"/>
+            <w:shd w:val="clear" w:color="auto" w:fill="auto"/>
+          </w:tcPr>
+          <w:p>
+            <w:pPr>
+              <w:ind w:left="0"/>
+              <w:jc w:val="left"/>
+              <w:rPr>
+                <w:rFonts w:ascii="Arial" w:hAnsi="Arial" w:cs="Arial"/>
+              </w:rPr>
+            </w:pPr>
+            <w:r>
+              <w:rPr>
+                <w:rFonts w:ascii="Arial" w:hAnsi="Arial" w:cs="Arial"/>
+              </w:rPr>
+              <w:lastRenderedPageBreak/>
+              <w:t xml:space="preserve">95. Assess how upgrading UPT for </w:t>
+            </w:r>
+            <w:proofErr w:type="spellStart"/>
+            <w:r>
+              <w:rPr>
+                <w:rFonts w:ascii="Arial" w:hAnsi="Arial" w:cs="Arial"/>
+              </w:rPr>
+              <w:t>caArray</w:t>
+            </w:r>
+            <w:proofErr w:type="spellEnd"/>
+            <w:r>
+              <w:rPr>
+                <w:rFonts w:ascii="Arial" w:hAnsi="Arial" w:cs="Arial"/>
+              </w:rPr>
+              <w:t xml:space="preserve"> might impact TRANSCEND (any SSO user running different versions of UPT).</w:t>
+            </w:r>
+          </w:p>
+        </w:tc>
+        <w:tc>
+          <w:tcPr>
+            <w:tcW w:w="3167" w:type="dxa"/>
+            <w:shd w:val="clear" w:color="auto" w:fill="auto"/>
+          </w:tcPr>
+          <w:p>
+            <w:pPr>
+              <w:ind w:left="0"/>
+              <w:jc w:val="center"/>
+              <w:rPr>
+                <w:rFonts w:ascii="Arial" w:hAnsi="Arial" w:cs="Arial"/>
+              </w:rPr>
+            </w:pPr>
+            <w:r>
+              <w:rPr>
+                <w:rFonts w:ascii="Arial" w:hAnsi="Arial" w:cs="Arial"/>
+              </w:rPr>
+              <w:t xml:space="preserve">Mike </w:t>
+            </w:r>
+            <w:r>
+              <w:rPr>
+                <w:rFonts w:ascii="Arial" w:hAnsi="Arial" w:cs="Arial"/>
+              </w:rPr>
+              <w:t xml:space="preserve">Hunter </w:t>
+            </w:r>
+            <w:r>
+              <w:rPr>
+                <w:rFonts w:ascii="Arial" w:hAnsi="Arial" w:cs="Arial"/>
+              </w:rPr>
+              <w:t>/ Winston</w:t>
+            </w:r>
+            <w:r>
+              <w:rPr>
+                <w:rFonts w:ascii="Arial" w:hAnsi="Arial" w:cs="Arial"/>
+              </w:rPr>
+              <w:t xml:space="preserve"> Cheng</w:t>
+            </w:r>
+            <w:r>
+              <w:rPr>
+                <w:rFonts w:ascii="Arial" w:hAnsi="Arial" w:cs="Arial"/>
+              </w:rPr>
+              <w:t xml:space="preserve"> / Abe</w:t>
+            </w:r>
+            <w:r>
+              <w:rPr>
+                <w:rFonts w:ascii="Arial" w:hAnsi="Arial" w:cs="Arial"/>
+              </w:rPr>
+              <w:t xml:space="preserve"> Evans-El</w:t>
+            </w:r>
+          </w:p>
+        </w:tc>
+        <w:tc>
+          <w:tcPr>
+            <w:tcW w:w="1583" w:type="dxa"/>
+            <w:shd w:val="clear" w:color="auto" w:fill="auto"/>
+          </w:tcPr>
+          <w:p>
+            <w:pPr>
+              <w:ind w:left="0"/>
+              <w:jc w:val="center"/>
+              <w:rPr>
+                <w:rFonts w:ascii="Arial" w:hAnsi="Arial" w:cs="Arial"/>
+              </w:rPr>
+            </w:pPr>
+            <w:r>
+              <w:rPr>
+                <w:rFonts w:ascii="Arial" w:hAnsi="Arial" w:cs="Arial"/>
+              </w:rPr>
+              <w:t>6/11/2013</w:t>
+            </w:r>
+          </w:p>
+        </w:tc>
+        <w:tc>
+          <w:tcPr>
+            <w:tcW w:w="1584" w:type="dxa"/>
+            <w:shd w:val="clear" w:color="auto" w:fill="auto"/>
+          </w:tcPr>
+          <w:p>
+            <w:pPr>
+              <w:ind w:left="0"/>
+              <w:jc w:val="center"/>
+              <w:rPr>
+                <w:rFonts w:ascii="Arial" w:hAnsi="Arial" w:cs="Arial"/>
+              </w:rPr>
+            </w:pPr>
+            <w:r>
+              <w:rPr>
+                <w:rFonts w:ascii="Arial" w:hAnsi="Arial" w:cs="Arial"/>
+              </w:rPr>
+              <w:t>Assigned</w:t>
+            </w:r>
+          </w:p>
+        </w:tc>
+      </w:tr>
+      <w:tr>
+        <w:trPr>
+          <w:trHeight w:val="270"/>
+        </w:trPr>
+        <w:tc>
+          <w:tcPr>
+            <w:tcW w:w="3167" w:type="dxa"/>
+            <w:shd w:val="clear" w:color="auto" w:fill="auto"/>
+          </w:tcPr>
+          <w:p>
+            <w:pPr>
+              <w:ind w:left="0"/>
+              <w:jc w:val="left"/>
+              <w:rPr>
+                <w:rFonts w:ascii="Arial" w:hAnsi="Arial" w:cs="Arial"/>
+              </w:rPr>
+            </w:pPr>
+            <w:r>
+              <w:rPr>
+                <w:rFonts w:ascii="Arial" w:hAnsi="Arial" w:cs="Arial"/>
+              </w:rPr>
+              <w:t xml:space="preserve">96. Follow up with </w:t>
+            </w:r>
+            <w:proofErr w:type="spellStart"/>
+            <w:r>
+              <w:rPr>
+                <w:rFonts w:ascii="Arial" w:hAnsi="Arial" w:cs="Arial"/>
+              </w:rPr>
+              <w:t>Yeon</w:t>
+            </w:r>
+            <w:proofErr w:type="spellEnd"/>
+            <w:r>
+              <w:rPr>
+                <w:rFonts w:ascii="Arial" w:hAnsi="Arial" w:cs="Arial"/>
+              </w:rPr>
+              <w:t xml:space="preserve"> to confirm that we can continue with our current backup strategy for </w:t>
+            </w:r>
+            <w:proofErr w:type="spellStart"/>
+            <w:r>
+              <w:rPr>
+                <w:rFonts w:ascii="Arial" w:hAnsi="Arial" w:cs="Arial"/>
+              </w:rPr>
+              <w:t>caArray</w:t>
+            </w:r>
+            <w:proofErr w:type="spellEnd"/>
+            <w:r>
+              <w:rPr>
+                <w:rFonts w:ascii="Arial" w:hAnsi="Arial" w:cs="Arial"/>
+              </w:rPr>
+              <w:t xml:space="preserve"> (impacts move to file system)</w:t>
+            </w:r>
+          </w:p>
+        </w:tc>
+        <w:tc>
+          <w:tcPr>
+            <w:tcW w:w="3167" w:type="dxa"/>
+            <w:shd w:val="clear" w:color="auto" w:fill="auto"/>
+          </w:tcPr>
+          <w:p>
+            <w:pPr>
+              <w:ind w:left="0"/>
+              <w:jc w:val="center"/>
+              <w:rPr>
+                <w:rFonts w:ascii="Arial" w:hAnsi="Arial" w:cs="Arial"/>
+              </w:rPr>
+            </w:pPr>
+            <w:r>
+              <w:rPr>
+                <w:rFonts w:ascii="Arial" w:hAnsi="Arial" w:cs="Arial"/>
+              </w:rPr>
+              <w:t>Mike</w:t>
+            </w:r>
+            <w:r>
+              <w:rPr>
+                <w:rFonts w:ascii="Arial" w:hAnsi="Arial" w:cs="Arial"/>
+              </w:rPr>
+              <w:t xml:space="preserve"> Hunter</w:t>
+            </w:r>
+          </w:p>
+        </w:tc>
+        <w:tc>
+          <w:tcPr>
+            <w:tcW w:w="1583" w:type="dxa"/>
+            <w:shd w:val="clear" w:color="auto" w:fill="auto"/>
+          </w:tcPr>
+          <w:p>
+            <w:pPr>
+              <w:ind w:left="0"/>
+              <w:jc w:val="center"/>
+              <w:rPr>
+                <w:rFonts w:ascii="Arial" w:hAnsi="Arial" w:cs="Arial"/>
+              </w:rPr>
+            </w:pPr>
+            <w:r>
+              <w:rPr>
+                <w:rFonts w:ascii="Arial" w:hAnsi="Arial" w:cs="Arial"/>
+              </w:rPr>
+              <w:t>6/11/2013</w:t>
+            </w:r>
+          </w:p>
+        </w:tc>
+        <w:tc>
+          <w:tcPr>
+            <w:tcW w:w="1584" w:type="dxa"/>
+            <w:shd w:val="clear" w:color="auto" w:fill="auto"/>
+          </w:tcPr>
+          <w:p>
+            <w:pPr>
+              <w:ind w:left="0"/>
+              <w:jc w:val="center"/>
+              <w:rPr>
+                <w:rFonts w:ascii="Arial" w:hAnsi="Arial" w:cs="Arial"/>
+              </w:rPr>
+            </w:pPr>
+            <w:r>
+              <w:rPr>
+                <w:rFonts w:ascii="Arial" w:hAnsi="Arial" w:cs="Arial"/>
+              </w:rPr>
+              <w:t>Assigned</w:t>
+            </w:r>
+          </w:p>
+        </w:tc>
+      </w:tr>
+      <w:tr>
+        <w:trPr>
+          <w:trHeight w:val="270"/>
+        </w:trPr>
+        <w:tc>
+          <w:tcPr>
+            <w:tcW w:w="3167" w:type="dxa"/>
+            <w:shd w:val="clear" w:color="auto" w:fill="auto"/>
+          </w:tcPr>
+          <w:p>
+            <w:pPr>
+              <w:ind w:left="0"/>
+              <w:jc w:val="left"/>
+              <w:rPr>
+                <w:rFonts w:ascii="Arial" w:hAnsi="Arial" w:cs="Arial"/>
+              </w:rPr>
+            </w:pPr>
+            <w:r>
+              <w:rPr>
+                <w:rFonts w:ascii="Arial" w:hAnsi="Arial" w:cs="Arial"/>
+              </w:rPr>
+              <w:t>97. Provide JJ the purpose and agenda for our meeting with Verifying Group (RE FISMA).</w:t>
+            </w:r>
+          </w:p>
+        </w:tc>
+        <w:tc>
+          <w:tcPr>
+            <w:tcW w:w="3167" w:type="dxa"/>
+            <w:shd w:val="clear" w:color="auto" w:fill="auto"/>
+          </w:tcPr>
+          <w:p>
+            <w:pPr>
+              <w:ind w:left="0"/>
+              <w:jc w:val="center"/>
+              <w:rPr>
+                <w:rFonts w:ascii="Arial" w:hAnsi="Arial" w:cs="Arial"/>
+              </w:rPr>
+            </w:pPr>
+            <w:r>
+              <w:rPr>
+                <w:rFonts w:ascii="Arial" w:hAnsi="Arial" w:cs="Arial"/>
+              </w:rPr>
+              <w:t>Mike Hunter</w:t>
+            </w:r>
+          </w:p>
+        </w:tc>
+        <w:tc>
+          <w:tcPr>
+            <w:tcW w:w="1583" w:type="dxa"/>
+            <w:shd w:val="clear" w:color="auto" w:fill="auto"/>
+          </w:tcPr>
+          <w:p>
+            <w:pPr>
+              <w:ind w:left="0"/>
+              <w:jc w:val="center"/>
+              <w:rPr>
+                <w:rFonts w:ascii="Arial" w:hAnsi="Arial" w:cs="Arial"/>
+              </w:rPr>
+            </w:pPr>
+            <w:r>
+              <w:rPr>
+                <w:rFonts w:ascii="Arial" w:hAnsi="Arial" w:cs="Arial"/>
+              </w:rPr>
+              <w:t>6/11/2013</w:t>
+            </w:r>
+          </w:p>
+        </w:tc>
+        <w:tc>
+          <w:tcPr>
+            <w:tcW w:w="1584" w:type="dxa"/>
+            <w:shd w:val="clear" w:color="auto" w:fill="auto"/>
+          </w:tcPr>
+          <w:p>
+            <w:pPr>
+              <w:ind w:left="0"/>
+              <w:jc w:val="center"/>
+              <w:rPr>
+                <w:rFonts w:ascii="Arial" w:hAnsi="Arial" w:cs="Arial"/>
+              </w:rPr>
+            </w:pPr>
+            <w:r>
+              <w:rPr>
+                <w:rFonts w:ascii="Arial" w:hAnsi="Arial" w:cs="Arial"/>
+              </w:rPr>
+              <w:t>Assigned</w:t>
+            </w:r>
+          </w:p>
+        </w:tc>
+      </w:tr>
+      <w:tr>
+        <w:trPr>
+          <w:trHeight w:val="270"/>
+        </w:trPr>
+        <w:tc>
+          <w:tcPr>
+            <w:tcW w:w="3167" w:type="dxa"/>
+            <w:shd w:val="clear" w:color="auto" w:fill="auto"/>
+          </w:tcPr>
+          <w:p>
+            <w:pPr>
+              <w:ind w:left="0"/>
+              <w:jc w:val="left"/>
+              <w:rPr>
+                <w:rFonts w:ascii="Arial" w:hAnsi="Arial" w:cs="Arial"/>
+              </w:rPr>
+            </w:pPr>
+            <w:r>
+              <w:rPr>
+                <w:rFonts w:ascii="Arial" w:hAnsi="Arial" w:cs="Arial"/>
+              </w:rPr>
+              <w:t xml:space="preserve">98. </w:t>
+            </w:r>
+            <w:bookmarkStart w:id="2" w:name="_GoBack"/>
+            <w:r>
+              <w:rPr>
+                <w:rFonts w:ascii="Arial" w:hAnsi="Arial" w:cs="Arial"/>
+              </w:rPr>
+              <w:t xml:space="preserve">Schedule a meeting with Craig </w:t>
+            </w:r>
+            <w:proofErr w:type="spellStart"/>
+            <w:r>
+              <w:rPr>
+                <w:rFonts w:ascii="Arial" w:hAnsi="Arial" w:cs="Arial"/>
+              </w:rPr>
+              <w:t>Hayn</w:t>
+            </w:r>
+            <w:proofErr w:type="spellEnd"/>
+            <w:r>
+              <w:rPr>
+                <w:rFonts w:ascii="Arial" w:hAnsi="Arial" w:cs="Arial"/>
+              </w:rPr>
+              <w:t xml:space="preserve"> from the</w:t>
+            </w:r>
+            <w:r>
+              <w:rPr>
+                <w:rFonts w:ascii="Arial" w:hAnsi="Arial" w:cs="Arial"/>
+              </w:rPr>
+              <w:t xml:space="preserve"> Verifying Group</w:t>
+            </w:r>
+            <w:r>
+              <w:rPr>
+                <w:rFonts w:ascii="Arial" w:hAnsi="Arial" w:cs="Arial"/>
+              </w:rPr>
+              <w:t xml:space="preserve"> to confirm our plan for addressing the FISMA items meets the spirit of the POAM.</w:t>
+            </w:r>
+            <w:bookmarkEnd w:id="2"/>
+          </w:p>
+        </w:tc>
+        <w:tc>
+          <w:tcPr>
+            <w:tcW w:w="3167" w:type="dxa"/>
+            <w:shd w:val="clear" w:color="auto" w:fill="auto"/>
+          </w:tcPr>
+          <w:p>
+            <w:pPr>
+              <w:ind w:left="0"/>
+              <w:jc w:val="center"/>
+              <w:rPr>
+                <w:rFonts w:ascii="Arial" w:hAnsi="Arial" w:cs="Arial"/>
+              </w:rPr>
+            </w:pPr>
+            <w:r>
+              <w:rPr>
+                <w:rFonts w:ascii="Arial" w:hAnsi="Arial" w:cs="Arial"/>
+              </w:rPr>
+              <w:t>JJ Pan</w:t>
+            </w:r>
+          </w:p>
+        </w:tc>
+        <w:tc>
+          <w:tcPr>
+            <w:tcW w:w="1583" w:type="dxa"/>
+            <w:shd w:val="clear" w:color="auto" w:fill="auto"/>
+          </w:tcPr>
+          <w:p>
+            <w:pPr>
+              <w:ind w:left="0"/>
+              <w:jc w:val="center"/>
+              <w:rPr>
+                <w:rFonts w:ascii="Arial" w:hAnsi="Arial" w:cs="Arial"/>
+              </w:rPr>
+            </w:pPr>
+            <w:r>
+              <w:rPr>
+                <w:rFonts w:ascii="Arial" w:hAnsi="Arial" w:cs="Arial"/>
+              </w:rPr>
+              <w:t>6/11/2013</w:t>
+            </w:r>
+          </w:p>
+        </w:tc>
+        <w:tc>
+          <w:tcPr>
+            <w:tcW w:w="1584" w:type="dxa"/>
+            <w:shd w:val="clear" w:color="auto" w:fill="auto"/>
+          </w:tcPr>
+          <w:p>
+            <w:pPr>
+              <w:ind w:left="0"/>
+              <w:jc w:val="center"/>
+              <w:rPr>
+                <w:rFonts w:ascii="Arial" w:hAnsi="Arial" w:cs="Arial"/>
+              </w:rPr>
+            </w:pPr>
+            <w:r>
+              <w:rPr>
+                <w:rFonts w:ascii="Arial" w:hAnsi="Arial" w:cs="Arial"/>
+              </w:rPr>
               <w:t>Assigned</w:t>
             </w:r>
           </w:p>
@@ -5341,9 +6383,9 @@
       </w:r>
     </w:p>
     <w:sectPr>
-      <w:footerReference w:type="default" r:id="rId18"/>
-      <w:headerReference w:type="first" r:id="rId19"/>
-      <w:footerReference w:type="first" r:id="rId20"/>
+      <w:footerReference w:type="default" r:id="rId17"/>
+      <w:headerReference w:type="first" r:id="rId18"/>
+      <w:footerReference w:type="first" r:id="rId19"/>
       <w:type w:val="continuous"/>
       <w:pgSz w:w="12240" w:h="15840" w:code="1"/>
       <w:pgMar w:top="979" w:right="1440" w:bottom="648" w:left="1440" w:header="432" w:footer="432" w:gutter="0"/>
@@ -5352,27 +6394,6 @@
     </w:sectPr>
   </w:body>
 </w:document>
-</file>
-
-<file path=word/comments.xml><?xml version="1.0" encoding="utf-8"?>
-<w:comments xmlns:wpc="http://schemas.microsoft.com/office/word/2010/wordprocessingCanvas" xmlns:mo="http://schemas.microsoft.com/office/mac/office/2008/main" xmlns:mc="http://schemas.openxmlformats.org/markup-compatibility/2006" xmlns:mv="urn:schemas-microsoft-com:mac:vml" xmlns:o="urn:schemas-microsoft-com:office:office" xmlns:r="http://schemas.openxmlformats.org/officeDocument/2006/relationships" xmlns:m="http://schemas.openxmlformats.org/officeDocument/2006/math" xmlns:v="urn:schemas-microsoft-com:vml" xmlns:wp14="http://schemas.microsoft.com/office/word/2010/wordprocessingDrawing" xmlns:wp="http://schemas.openxmlformats.org/drawingml/2006/wordprocessingDrawing" xmlns:w10="urn:schemas-microsoft-com:office:word" xmlns:w="http://schemas.openxmlformats.org/wordprocessingml/2006/main" xmlns:w14="http://schemas.microsoft.com/office/word/2010/wordml" xmlns:wpg="http://schemas.microsoft.com/office/word/2010/wordprocessingGroup" xmlns:wpi="http://schemas.microsoft.com/office/word/2010/wordprocessingInk" xmlns:wne="http://schemas.microsoft.com/office/word/2006/wordml" xmlns:wps="http://schemas.microsoft.com/office/word/2010/wordprocessingShape" mc:Ignorable="w14 wp14">
-  <w:comment w:id="3" w:author="Michael Hunter" w:date="2013-06-10T16:17:00Z" w:initials="MH">
-    <w:p>
-      <w:pPr>
-        <w:pStyle w:val="CommentText"/>
-      </w:pPr>
-      <w:r>
-        <w:rPr>
-          <w:rStyle w:val="CommentReference"/>
-        </w:rPr>
-        <w:annotationRef/>
-      </w:r>
-      <w:r>
-        <w:t>Abe – any progress or news to report for this week?</w:t>
-      </w:r>
-    </w:p>
-  </w:comment>
-</w:comments>
 </file>
 
 <file path=word/endnotes.xml><?xml version="1.0" encoding="utf-8"?>
@@ -5498,7 +6519,7 @@
         <w:noProof/>
         <w:sz w:val="20"/>
       </w:rPr>
-      <w:t>3</w:t>
+      <w:t>6</w:t>
     </w:r>
     <w:r>
       <w:rPr>
@@ -5553,7 +6574,7 @@
         <w:noProof/>
         <w:sz w:val="20"/>
       </w:rPr>
-      <w:t>5</w:t>
+      <w:t>6</w:t>
     </w:r>
     <w:r>
       <w:rPr>
@@ -6069,7 +7090,7 @@
         <w:rFonts w:ascii="Wingdings" w:hAnsi="Wingdings" w:hint="default"/>
       </w:rPr>
     </w:lvl>
-    <w:lvl w:ilvl="6" w:tplc="04090001" w:tentative="1">
+    <w:lvl w:ilvl="6" w:tplc="04090001">
       <w:start w:val="1"/>
       <w:numFmt w:val="bullet"/>
       <w:lvlText w:val=""/>
@@ -9506,7 +10527,7 @@
 </file>
 
 <file path=customXml/itemProps4.xml><?xml version="1.0" encoding="utf-8"?>
-<ds:datastoreItem xmlns:ds="http://schemas.openxmlformats.org/officeDocument/2006/customXml" ds:itemID="{048E0F29-20BF-484C-9ACD-5C81F59F2E79}">
+<ds:datastoreItem xmlns:ds="http://schemas.openxmlformats.org/officeDocument/2006/customXml" ds:itemID="{5C2A7C55-2B33-4E42-ACF0-A3D1420FBC0A}">
   <ds:schemaRefs>
     <ds:schemaRef ds:uri="http://schemas.openxmlformats.org/officeDocument/2006/bibliography"/>
   </ds:schemaRefs>

</xml_diff>